<commit_message>
Eval. User 3 and 4, Ergebnisse
</commit_message>
<xml_diff>
--- a/MS2/EVA_Bogen/Frage_bogen_2.docx
+++ b/MS2/EVA_Bogen/Frage_bogen_2.docx
@@ -4,6 +4,7 @@
   <w:body>
     <w:p>
       <w:pPr>
+        <w:spacing w:after="0"/>
         <w:rPr>
           <w:lang w:val="en-US"/>
         </w:rPr>
@@ -24,6 +25,7 @@
     </w:p>
     <w:p>
       <w:pPr>
+        <w:spacing w:after="0"/>
         <w:rPr>
           <w:lang w:val="en-US"/>
         </w:rPr>
@@ -66,6 +68,7 @@
     </w:p>
     <w:p>
       <w:pPr>
+        <w:spacing w:after="0"/>
         <w:rPr>
           <w:i/>
           <w:lang w:val="en-US"/>
@@ -105,6 +108,7 @@
     </w:p>
     <w:p>
       <w:pPr>
+        <w:spacing w:after="0"/>
         <w:rPr>
           <w:lang w:val="en-US"/>
         </w:rPr>
@@ -117,6 +121,7 @@
           <w:ilvl w:val="0"/>
           <w:numId w:val="1"/>
         </w:numPr>
+        <w:spacing w:after="0"/>
         <w:rPr>
           <w:b/>
           <w:lang w:val="en-US"/>
@@ -132,6 +137,7 @@
     </w:p>
     <w:p>
       <w:pPr>
+        <w:spacing w:after="0"/>
         <w:rPr>
           <w:lang w:val="en-US"/>
         </w:rPr>
@@ -159,6 +165,7 @@
     </w:p>
     <w:p>
       <w:pPr>
+        <w:spacing w:after="0"/>
         <w:rPr>
           <w:lang w:val="en-US"/>
         </w:rPr>
@@ -185,8 +192,6 @@
         </w:rPr>
         <w:t xml:space="preserve">     Female</w:t>
       </w:r>
-      <w:bookmarkStart w:id="0" w:name="_GoBack"/>
-      <w:bookmarkEnd w:id="0"/>
     </w:p>
     <w:p>
       <w:pPr>
@@ -195,6 +200,7 @@
           <w:ilvl w:val="0"/>
           <w:numId w:val="1"/>
         </w:numPr>
+        <w:spacing w:after="0"/>
         <w:rPr>
           <w:b/>
           <w:lang w:val="en-US"/>
@@ -210,6 +216,7 @@
     </w:p>
     <w:p>
       <w:pPr>
+        <w:spacing w:after="0"/>
         <w:rPr>
           <w:lang w:val="en-US"/>
         </w:rPr>
@@ -237,6 +244,7 @@
     </w:p>
     <w:p>
       <w:pPr>
+        <w:spacing w:after="0"/>
         <w:rPr>
           <w:lang w:val="en-US"/>
         </w:rPr>
@@ -257,6 +265,7 @@
     </w:p>
     <w:p>
       <w:pPr>
+        <w:spacing w:after="0"/>
         <w:rPr>
           <w:lang w:val="en-US"/>
         </w:rPr>
@@ -286,6 +295,7 @@
     </w:p>
     <w:p>
       <w:pPr>
+        <w:spacing w:after="0"/>
         <w:rPr>
           <w:lang w:val="en-US"/>
         </w:rPr>
@@ -311,6 +321,7 @@
           <w:ilvl w:val="0"/>
           <w:numId w:val="1"/>
         </w:numPr>
+        <w:spacing w:after="0"/>
         <w:rPr>
           <w:b/>
           <w:lang w:val="en-US"/>
@@ -326,6 +337,7 @@
     </w:p>
     <w:p>
       <w:pPr>
+        <w:spacing w:after="0"/>
         <w:rPr>
           <w:lang w:val="en-US"/>
         </w:rPr>
@@ -362,6 +374,7 @@
     </w:p>
     <w:p>
       <w:pPr>
+        <w:spacing w:after="0"/>
         <w:rPr>
           <w:u w:val="single"/>
           <w:lang w:val="en-US"/>
@@ -458,6 +471,7 @@
           <w:ilvl w:val="0"/>
           <w:numId w:val="1"/>
         </w:numPr>
+        <w:spacing w:after="0"/>
         <w:rPr>
           <w:b/>
           <w:lang w:val="en-US"/>
@@ -473,6 +487,7 @@
     </w:p>
     <w:p>
       <w:pPr>
+        <w:spacing w:after="0"/>
         <w:rPr>
           <w:lang w:val="en-US"/>
         </w:rPr>
@@ -500,6 +515,7 @@
     </w:p>
     <w:p>
       <w:pPr>
+        <w:spacing w:after="0"/>
         <w:rPr>
           <w:lang w:val="en-US"/>
         </w:rPr>
@@ -520,6 +536,7 @@
     </w:p>
     <w:p>
       <w:pPr>
+        <w:spacing w:after="0"/>
         <w:rPr>
           <w:lang w:val="en-US"/>
         </w:rPr>
@@ -540,6 +557,7 @@
     </w:p>
     <w:p>
       <w:pPr>
+        <w:spacing w:after="0"/>
         <w:rPr>
           <w:lang w:val="en-US"/>
         </w:rPr>
@@ -560,6 +578,7 @@
     </w:p>
     <w:p>
       <w:pPr>
+        <w:spacing w:after="0"/>
         <w:rPr>
           <w:lang w:val="en-US"/>
         </w:rPr>
@@ -580,6 +599,7 @@
     </w:p>
     <w:p>
       <w:pPr>
+        <w:spacing w:after="0"/>
         <w:rPr>
           <w:lang w:val="en-US"/>
         </w:rPr>
@@ -600,6 +620,7 @@
     </w:p>
     <w:p>
       <w:pPr>
+        <w:spacing w:after="0"/>
         <w:rPr>
           <w:lang w:val="en-US"/>
         </w:rPr>
@@ -629,6 +650,7 @@
     </w:p>
     <w:p>
       <w:pPr>
+        <w:spacing w:after="0"/>
         <w:rPr>
           <w:lang w:val="en-US"/>
         </w:rPr>
@@ -649,6 +671,7 @@
     </w:p>
     <w:p>
       <w:pPr>
+        <w:spacing w:after="0"/>
         <w:rPr>
           <w:lang w:val="en-US"/>
         </w:rPr>
@@ -669,6 +692,7 @@
     </w:p>
     <w:p>
       <w:pPr>
+        <w:spacing w:after="0"/>
         <w:rPr>
           <w:u w:val="single"/>
           <w:lang w:val="en-US"/>
@@ -765,6 +789,7 @@
           <w:ilvl w:val="0"/>
           <w:numId w:val="1"/>
         </w:numPr>
+        <w:spacing w:after="0"/>
         <w:rPr>
           <w:b/>
           <w:lang w:val="en-US"/>
@@ -780,6 +805,7 @@
     </w:p>
     <w:p>
       <w:pPr>
+        <w:spacing w:after="0"/>
         <w:rPr>
           <w:lang w:val="en-US"/>
         </w:rPr>
@@ -801,6 +827,7 @@
     </w:p>
     <w:p>
       <w:pPr>
+        <w:spacing w:after="0"/>
         <w:rPr>
           <w:lang w:val="en-US"/>
         </w:rPr>
@@ -837,6 +864,7 @@
     </w:p>
     <w:p>
       <w:pPr>
+        <w:spacing w:after="0"/>
         <w:rPr>
           <w:lang w:val="en-US"/>
         </w:rPr>
@@ -866,6 +894,7 @@
     </w:p>
     <w:p>
       <w:pPr>
+        <w:spacing w:after="0"/>
         <w:rPr>
           <w:lang w:val="en-US"/>
         </w:rPr>
@@ -905,6 +934,7 @@
     </w:p>
     <w:p>
       <w:pPr>
+        <w:spacing w:after="0"/>
         <w:rPr>
           <w:b/>
           <w:lang w:val="en-US"/>
@@ -918,6 +948,7 @@
           <w:ilvl w:val="0"/>
           <w:numId w:val="1"/>
         </w:numPr>
+        <w:spacing w:after="0"/>
         <w:rPr>
           <w:b/>
           <w:lang w:val="en-US"/>
@@ -928,12 +959,12 @@
           <w:b/>
           <w:lang w:val="en-US"/>
         </w:rPr>
-        <w:lastRenderedPageBreak/>
         <w:t>Do you have any experience using Android system?</w:t>
       </w:r>
     </w:p>
     <w:p>
       <w:pPr>
+        <w:spacing w:after="0"/>
         <w:rPr>
           <w:lang w:val="en-US"/>
         </w:rPr>
@@ -970,6 +1001,7 @@
     </w:p>
     <w:p>
       <w:pPr>
+        <w:spacing w:after="0"/>
         <w:rPr>
           <w:lang w:val="en-US"/>
         </w:rPr>
@@ -990,6 +1022,7 @@
     </w:p>
     <w:p>
       <w:pPr>
+        <w:spacing w:after="0"/>
         <w:rPr>
           <w:lang w:val="en-US"/>
         </w:rPr>
@@ -1010,6 +1043,7 @@
     </w:p>
     <w:p>
       <w:pPr>
+        <w:spacing w:after="0"/>
         <w:rPr>
           <w:lang w:val="en-US"/>
         </w:rPr>
@@ -1035,6 +1069,7 @@
           <w:ilvl w:val="0"/>
           <w:numId w:val="1"/>
         </w:numPr>
+        <w:spacing w:after="0"/>
         <w:rPr>
           <w:b/>
           <w:lang w:val="en-US"/>
@@ -1050,6 +1085,7 @@
     </w:p>
     <w:p>
       <w:pPr>
+        <w:spacing w:after="0"/>
         <w:rPr>
           <w:lang w:val="en-US"/>
         </w:rPr>
@@ -1086,6 +1122,7 @@
     </w:p>
     <w:p>
       <w:pPr>
+        <w:spacing w:after="0"/>
         <w:rPr>
           <w:lang w:val="en-US"/>
         </w:rPr>
@@ -1106,6 +1143,7 @@
     </w:p>
     <w:p>
       <w:pPr>
+        <w:spacing w:after="0"/>
         <w:rPr>
           <w:lang w:val="en-US"/>
         </w:rPr>
@@ -1126,6 +1164,7 @@
     </w:p>
     <w:p>
       <w:pPr>
+        <w:spacing w:after="0"/>
         <w:rPr>
           <w:u w:val="single"/>
           <w:lang w:val="en-US"/>
@@ -1223,6 +1262,7 @@
           <w:ilvl w:val="0"/>
           <w:numId w:val="1"/>
         </w:numPr>
+        <w:spacing w:after="0"/>
         <w:rPr>
           <w:b/>
           <w:lang w:val="en-US"/>
@@ -1238,6 +1278,7 @@
     </w:p>
     <w:p>
       <w:pPr>
+        <w:spacing w:after="0"/>
         <w:rPr>
           <w:lang w:val="en-US"/>
         </w:rPr>
@@ -1265,6 +1306,7 @@
     </w:p>
     <w:p>
       <w:pPr>
+        <w:spacing w:after="0"/>
         <w:rPr>
           <w:lang w:val="en-US"/>
         </w:rPr>
@@ -1294,6 +1336,7 @@
     </w:p>
     <w:p>
       <w:pPr>
+        <w:spacing w:after="0"/>
         <w:rPr>
           <w:lang w:val="en-US"/>
         </w:rPr>
@@ -1314,6 +1357,7 @@
     </w:p>
     <w:p>
       <w:pPr>
+        <w:spacing w:after="0"/>
         <w:rPr>
           <w:u w:val="single"/>
           <w:lang w:val="en-US"/>
@@ -1412,22 +1456,118 @@
         </w:rPr>
       </w:pPr>
     </w:p>
-    <w:p/>
-    <w:p/>
-    <w:p/>
-    <w:p/>
-    <w:p/>
-    <w:p/>
-    <w:p/>
-    <w:p/>
-    <w:p/>
-    <w:p/>
-    <w:p/>
-    <w:p/>
-    <w:p/>
-    <w:p/>
-    <w:p/>
-    <w:p/>
+    <w:p>
+      <w:pPr>
+        <w:rPr>
+          <w:lang w:val="en-US"/>
+        </w:rPr>
+      </w:pPr>
+    </w:p>
+    <w:p>
+      <w:pPr>
+        <w:rPr>
+          <w:lang w:val="en-US"/>
+        </w:rPr>
+      </w:pPr>
+    </w:p>
+    <w:p>
+      <w:pPr>
+        <w:rPr>
+          <w:lang w:val="en-US"/>
+        </w:rPr>
+      </w:pPr>
+    </w:p>
+    <w:p>
+      <w:pPr>
+        <w:rPr>
+          <w:lang w:val="en-US"/>
+        </w:rPr>
+      </w:pPr>
+    </w:p>
+    <w:p>
+      <w:pPr>
+        <w:rPr>
+          <w:lang w:val="en-US"/>
+        </w:rPr>
+      </w:pPr>
+    </w:p>
+    <w:p>
+      <w:pPr>
+        <w:rPr>
+          <w:lang w:val="en-US"/>
+        </w:rPr>
+      </w:pPr>
+    </w:p>
+    <w:p>
+      <w:pPr>
+        <w:rPr>
+          <w:lang w:val="en-US"/>
+        </w:rPr>
+      </w:pPr>
+    </w:p>
+    <w:p>
+      <w:pPr>
+        <w:rPr>
+          <w:lang w:val="en-US"/>
+        </w:rPr>
+      </w:pPr>
+    </w:p>
+    <w:p>
+      <w:pPr>
+        <w:rPr>
+          <w:lang w:val="en-US"/>
+        </w:rPr>
+      </w:pPr>
+    </w:p>
+    <w:p>
+      <w:pPr>
+        <w:rPr>
+          <w:lang w:val="en-US"/>
+        </w:rPr>
+      </w:pPr>
+    </w:p>
+    <w:p>
+      <w:pPr>
+        <w:rPr>
+          <w:lang w:val="en-US"/>
+        </w:rPr>
+      </w:pPr>
+    </w:p>
+    <w:p>
+      <w:pPr>
+        <w:rPr>
+          <w:lang w:val="en-US"/>
+        </w:rPr>
+      </w:pPr>
+    </w:p>
+    <w:p>
+      <w:pPr>
+        <w:rPr>
+          <w:lang w:val="en-US"/>
+        </w:rPr>
+      </w:pPr>
+    </w:p>
+    <w:p>
+      <w:pPr>
+        <w:rPr>
+          <w:lang w:val="en-US"/>
+        </w:rPr>
+      </w:pPr>
+    </w:p>
+    <w:p>
+      <w:pPr>
+        <w:rPr>
+          <w:lang w:val="en-US"/>
+        </w:rPr>
+      </w:pPr>
+    </w:p>
+    <w:p>
+      <w:pPr>
+        <w:rPr>
+          <w:lang w:val="en-US"/>
+        </w:rPr>
+      </w:pPr>
+    </w:p>
     <w:p>
       <w:pPr>
         <w:jc w:val="center"/>
@@ -1437,800 +1577,2492 @@
           <w:b/>
           <w:sz w:val="24"/>
         </w:rPr>
+        <w:t xml:space="preserve">Posttest </w:t>
+      </w:r>
+      <w:proofErr w:type="spellStart"/>
+      <w:r>
+        <w:rPr>
+          <w:b/>
+          <w:sz w:val="24"/>
+        </w:rPr>
+        <w:t>Questionnaire</w:t>
+      </w:r>
+      <w:proofErr w:type="spellEnd"/>
+    </w:p>
+    <w:p>
+      <w:r>
+        <w:rPr>
+          <w:sz w:val="24"/>
+        </w:rPr>
+        <w:t>1. Sie haben einen Einblick in die geplante Funktionalität des Systems erhalten können. Auf Grund Ihres ersten Eindrucks, wie sinnvoll schätzen Sie die Nutzung des Systems ein?</w:t>
+      </w:r>
+    </w:p>
+    <w:p>
+      <w:r>
+        <w:rPr>
+          <w:sz w:val="24"/>
+          <w:u w:val="single"/>
+        </w:rPr>
+        <w:t>1</w:t>
+      </w:r>
+      <w:r>
+        <w:rPr>
+          <w:sz w:val="24"/>
+          <w:u w:val="single"/>
+        </w:rPr>
+        <w:tab/>
+      </w:r>
+      <w:r>
+        <w:rPr>
+          <w:sz w:val="24"/>
+          <w:u w:val="single"/>
+        </w:rPr>
+        <w:tab/>
+      </w:r>
+      <w:r>
+        <w:rPr>
+          <w:sz w:val="24"/>
+          <w:u w:val="single"/>
+        </w:rPr>
+        <w:tab/>
+        <w:t>2</w:t>
+      </w:r>
+      <w:r>
+        <w:rPr>
+          <w:sz w:val="24"/>
+          <w:u w:val="single"/>
+        </w:rPr>
+        <w:tab/>
+      </w:r>
+      <w:r>
+        <w:rPr>
+          <w:sz w:val="24"/>
+          <w:u w:val="single"/>
+        </w:rPr>
+        <w:tab/>
+      </w:r>
+      <w:r>
+        <w:rPr>
+          <w:sz w:val="24"/>
+          <w:u w:val="single"/>
+        </w:rPr>
+        <w:tab/>
+        <w:t>3</w:t>
+      </w:r>
+      <w:r>
+        <w:rPr>
+          <w:sz w:val="24"/>
+          <w:u w:val="single"/>
+        </w:rPr>
+        <w:tab/>
+      </w:r>
+      <w:r>
+        <w:rPr>
+          <w:sz w:val="24"/>
+          <w:u w:val="single"/>
+        </w:rPr>
+        <w:tab/>
+      </w:r>
+      <w:r>
+        <w:rPr>
+          <w:sz w:val="24"/>
+          <w:u w:val="single"/>
+        </w:rPr>
+        <w:tab/>
+        <w:t>4</w:t>
+      </w:r>
+      <w:r>
+        <w:rPr>
+          <w:sz w:val="24"/>
+          <w:u w:val="single"/>
+        </w:rPr>
+        <w:tab/>
+      </w:r>
+      <w:r>
+        <w:rPr>
+          <w:sz w:val="24"/>
+          <w:u w:val="single"/>
+        </w:rPr>
+        <w:tab/>
+      </w:r>
+      <w:r>
+        <w:rPr>
+          <w:sz w:val="24"/>
+          <w:u w:val="single"/>
+        </w:rPr>
+        <w:tab/>
+        <w:t>5</w:t>
+      </w:r>
+    </w:p>
+    <w:p>
+      <w:r>
+        <w:rPr>
+          <w:sz w:val="24"/>
+        </w:rPr>
+        <w:t>nicht sinnvoll</w:t>
+      </w:r>
+      <w:r>
+        <w:rPr>
+          <w:sz w:val="24"/>
+        </w:rPr>
+        <w:tab/>
+      </w:r>
+      <w:r>
+        <w:rPr>
+          <w:sz w:val="24"/>
+        </w:rPr>
+        <w:tab/>
+      </w:r>
+      <w:r>
+        <w:rPr>
+          <w:sz w:val="24"/>
+        </w:rPr>
+        <w:tab/>
+      </w:r>
+      <w:r>
+        <w:rPr>
+          <w:sz w:val="24"/>
+        </w:rPr>
+        <w:tab/>
+      </w:r>
+      <w:r>
+        <w:rPr>
+          <w:sz w:val="24"/>
+        </w:rPr>
+        <w:tab/>
+      </w:r>
+      <w:r>
+        <w:rPr>
+          <w:sz w:val="24"/>
+        </w:rPr>
+        <w:tab/>
+      </w:r>
+      <w:r>
+        <w:rPr>
+          <w:sz w:val="24"/>
+        </w:rPr>
+        <w:tab/>
+      </w:r>
+      <w:r>
+        <w:rPr>
+          <w:sz w:val="24"/>
+        </w:rPr>
+        <w:tab/>
+      </w:r>
+      <w:r>
+        <w:rPr>
+          <w:sz w:val="24"/>
+        </w:rPr>
+        <w:tab/>
+        <w:t xml:space="preserve">       sehr sinnvoll</w:t>
+      </w:r>
+    </w:p>
+    <w:p>
+      <w:pPr>
+        <w:rPr>
+          <w:sz w:val="24"/>
+        </w:rPr>
+      </w:pPr>
+    </w:p>
+    <w:p>
+      <w:pPr>
+        <w:rPr>
+          <w:sz w:val="24"/>
+        </w:rPr>
+      </w:pPr>
+    </w:p>
+    <w:p>
+      <w:r>
+        <w:rPr>
+          <w:sz w:val="24"/>
+        </w:rPr>
+        <w:t>2. Sie konnten erste Erfahrungen mit der Applikation sammeln. Wie gewillt sind Sie das System in ihrem Alltag einzusetzen?</w:t>
+      </w:r>
+    </w:p>
+    <w:p>
+      <w:pPr>
+        <w:rPr>
+          <w:u w:val="single"/>
+        </w:rPr>
+      </w:pPr>
+      <w:r>
+        <w:rPr>
+          <w:sz w:val="24"/>
+          <w:u w:val="single"/>
+        </w:rPr>
+        <w:t>1</w:t>
+      </w:r>
+      <w:r>
+        <w:rPr>
+          <w:sz w:val="24"/>
+          <w:u w:val="single"/>
+        </w:rPr>
+        <w:tab/>
+      </w:r>
+      <w:r>
+        <w:rPr>
+          <w:sz w:val="24"/>
+          <w:u w:val="single"/>
+        </w:rPr>
+        <w:tab/>
+      </w:r>
+      <w:r>
+        <w:rPr>
+          <w:sz w:val="24"/>
+          <w:u w:val="single"/>
+        </w:rPr>
+        <w:tab/>
+        <w:t>2</w:t>
+      </w:r>
+      <w:r>
+        <w:rPr>
+          <w:sz w:val="24"/>
+          <w:u w:val="single"/>
+        </w:rPr>
+        <w:tab/>
+      </w:r>
+      <w:r>
+        <w:rPr>
+          <w:sz w:val="24"/>
+          <w:u w:val="single"/>
+        </w:rPr>
+        <w:tab/>
+      </w:r>
+      <w:r>
+        <w:rPr>
+          <w:sz w:val="24"/>
+          <w:u w:val="single"/>
+        </w:rPr>
+        <w:tab/>
+        <w:t>3</w:t>
+      </w:r>
+      <w:r>
+        <w:rPr>
+          <w:sz w:val="24"/>
+          <w:u w:val="single"/>
+        </w:rPr>
+        <w:tab/>
+      </w:r>
+      <w:r>
+        <w:rPr>
+          <w:sz w:val="24"/>
+          <w:u w:val="single"/>
+        </w:rPr>
+        <w:tab/>
+      </w:r>
+      <w:r>
+        <w:rPr>
+          <w:sz w:val="24"/>
+          <w:u w:val="single"/>
+        </w:rPr>
+        <w:tab/>
+        <w:t>4</w:t>
+      </w:r>
+      <w:r>
+        <w:rPr>
+          <w:sz w:val="24"/>
+          <w:u w:val="single"/>
+        </w:rPr>
+        <w:tab/>
+      </w:r>
+      <w:r>
+        <w:rPr>
+          <w:sz w:val="24"/>
+          <w:u w:val="single"/>
+        </w:rPr>
+        <w:tab/>
+      </w:r>
+      <w:r>
+        <w:rPr>
+          <w:sz w:val="24"/>
+          <w:u w:val="single"/>
+        </w:rPr>
+        <w:tab/>
+        <w:t>5</w:t>
+      </w:r>
+    </w:p>
+    <w:p>
+      <w:r>
+        <w:rPr>
+          <w:sz w:val="24"/>
+        </w:rPr>
+        <w:t>nicht gewillt</w:t>
+      </w:r>
+      <w:r>
+        <w:rPr>
+          <w:sz w:val="24"/>
+        </w:rPr>
+        <w:tab/>
+      </w:r>
+      <w:r>
+        <w:rPr>
+          <w:sz w:val="24"/>
+        </w:rPr>
+        <w:tab/>
+      </w:r>
+      <w:r>
+        <w:rPr>
+          <w:sz w:val="24"/>
+        </w:rPr>
+        <w:tab/>
+      </w:r>
+      <w:r>
+        <w:rPr>
+          <w:sz w:val="24"/>
+        </w:rPr>
+        <w:tab/>
+      </w:r>
+      <w:r>
+        <w:rPr>
+          <w:sz w:val="24"/>
+        </w:rPr>
+        <w:tab/>
+      </w:r>
+      <w:r>
+        <w:rPr>
+          <w:sz w:val="24"/>
+        </w:rPr>
+        <w:tab/>
+      </w:r>
+      <w:r>
+        <w:rPr>
+          <w:sz w:val="24"/>
+        </w:rPr>
+        <w:tab/>
+      </w:r>
+      <w:r>
+        <w:rPr>
+          <w:sz w:val="24"/>
+        </w:rPr>
+        <w:tab/>
+      </w:r>
+      <w:r>
+        <w:rPr>
+          <w:sz w:val="24"/>
+        </w:rPr>
+        <w:tab/>
+        <w:t xml:space="preserve">        sehr gewillt</w:t>
+      </w:r>
+    </w:p>
+    <w:p>
+      <w:r>
+        <w:rPr>
+          <w:sz w:val="24"/>
+        </w:rPr>
+        <w:t>3. Wie sehr wü</w:t>
+      </w:r>
+      <w:r>
+        <w:rPr>
+          <w:sz w:val="24"/>
+        </w:rPr>
+        <w:t xml:space="preserve">rden Sie die Nutzung des Systems </w:t>
+      </w:r>
+      <w:r>
+        <w:rPr>
+          <w:sz w:val="24"/>
+        </w:rPr>
+        <w:t>als entspannt betrachten und es genießen?</w:t>
+      </w:r>
+    </w:p>
+    <w:p>
+      <w:pPr>
+        <w:rPr>
+          <w:u w:val="single"/>
+        </w:rPr>
+      </w:pPr>
+      <w:r>
+        <w:rPr>
+          <w:sz w:val="24"/>
+          <w:u w:val="single"/>
+        </w:rPr>
+        <w:t>1</w:t>
+      </w:r>
+      <w:r>
+        <w:rPr>
+          <w:sz w:val="24"/>
+          <w:u w:val="single"/>
+        </w:rPr>
+        <w:tab/>
+      </w:r>
+      <w:r>
+        <w:rPr>
+          <w:sz w:val="24"/>
+          <w:u w:val="single"/>
+        </w:rPr>
+        <w:tab/>
+      </w:r>
+      <w:r>
+        <w:rPr>
+          <w:sz w:val="24"/>
+          <w:u w:val="single"/>
+        </w:rPr>
+        <w:tab/>
+        <w:t>2</w:t>
+      </w:r>
+      <w:r>
+        <w:rPr>
+          <w:sz w:val="24"/>
+          <w:u w:val="single"/>
+        </w:rPr>
+        <w:tab/>
+      </w:r>
+      <w:r>
+        <w:rPr>
+          <w:sz w:val="24"/>
+          <w:u w:val="single"/>
+        </w:rPr>
+        <w:tab/>
+      </w:r>
+      <w:r>
+        <w:rPr>
+          <w:sz w:val="24"/>
+          <w:u w:val="single"/>
+        </w:rPr>
+        <w:tab/>
+        <w:t>3</w:t>
+      </w:r>
+      <w:r>
+        <w:rPr>
+          <w:sz w:val="24"/>
+          <w:u w:val="single"/>
+        </w:rPr>
+        <w:tab/>
+      </w:r>
+      <w:r>
+        <w:rPr>
+          <w:sz w:val="24"/>
+          <w:u w:val="single"/>
+        </w:rPr>
+        <w:tab/>
+      </w:r>
+      <w:r>
+        <w:rPr>
+          <w:sz w:val="24"/>
+          <w:u w:val="single"/>
+        </w:rPr>
+        <w:tab/>
+        <w:t>4</w:t>
+      </w:r>
+      <w:r>
+        <w:rPr>
+          <w:sz w:val="24"/>
+          <w:u w:val="single"/>
+        </w:rPr>
+        <w:tab/>
+      </w:r>
+      <w:r>
+        <w:rPr>
+          <w:sz w:val="24"/>
+          <w:u w:val="single"/>
+        </w:rPr>
+        <w:tab/>
+      </w:r>
+      <w:r>
+        <w:rPr>
+          <w:sz w:val="24"/>
+          <w:u w:val="single"/>
+        </w:rPr>
+        <w:tab/>
+        <w:t>5</w:t>
+      </w:r>
+    </w:p>
+    <w:p>
+      <w:proofErr w:type="spellStart"/>
+      <w:r>
+        <w:rPr>
+          <w:sz w:val="24"/>
+        </w:rPr>
+        <w:t>unentspannt</w:t>
+      </w:r>
+      <w:proofErr w:type="spellEnd"/>
+      <w:r>
+        <w:rPr>
+          <w:sz w:val="24"/>
+        </w:rPr>
+        <w:tab/>
+      </w:r>
+      <w:r>
+        <w:rPr>
+          <w:sz w:val="24"/>
+        </w:rPr>
+        <w:tab/>
+      </w:r>
+      <w:r>
+        <w:rPr>
+          <w:sz w:val="24"/>
+        </w:rPr>
+        <w:tab/>
+      </w:r>
+      <w:r>
+        <w:rPr>
+          <w:sz w:val="24"/>
+        </w:rPr>
+        <w:tab/>
+      </w:r>
+      <w:r>
+        <w:rPr>
+          <w:sz w:val="24"/>
+        </w:rPr>
+        <w:tab/>
+      </w:r>
+      <w:r>
+        <w:rPr>
+          <w:sz w:val="24"/>
+        </w:rPr>
+        <w:tab/>
+      </w:r>
+      <w:r>
+        <w:rPr>
+          <w:sz w:val="24"/>
+        </w:rPr>
+        <w:tab/>
+      </w:r>
+      <w:r>
+        <w:rPr>
+          <w:sz w:val="24"/>
+        </w:rPr>
+        <w:tab/>
+      </w:r>
+      <w:r>
+        <w:rPr>
+          <w:sz w:val="24"/>
+        </w:rPr>
+        <w:tab/>
+        <w:t xml:space="preserve">           entspannt</w:t>
+      </w:r>
+    </w:p>
+    <w:p>
+      <w:r>
+        <w:rPr>
+          <w:sz w:val="24"/>
+        </w:rPr>
+        <w:t>4. Glauben Sie, Sie können mit Hilfe des Systems Zeit und Aufwand sparen?</w:t>
+      </w:r>
+    </w:p>
+    <w:p>
+      <w:pPr>
+        <w:rPr>
+          <w:u w:val="single"/>
+        </w:rPr>
+      </w:pPr>
+      <w:r>
+        <w:rPr>
+          <w:sz w:val="24"/>
+          <w:u w:val="single"/>
+        </w:rPr>
+        <w:t>1</w:t>
+      </w:r>
+      <w:r>
+        <w:rPr>
+          <w:sz w:val="24"/>
+          <w:u w:val="single"/>
+        </w:rPr>
+        <w:tab/>
+      </w:r>
+      <w:r>
+        <w:rPr>
+          <w:sz w:val="24"/>
+          <w:u w:val="single"/>
+        </w:rPr>
+        <w:tab/>
+      </w:r>
+      <w:r>
+        <w:rPr>
+          <w:sz w:val="24"/>
+          <w:u w:val="single"/>
+        </w:rPr>
+        <w:tab/>
+        <w:t>2</w:t>
+      </w:r>
+      <w:r>
+        <w:rPr>
+          <w:sz w:val="24"/>
+          <w:u w:val="single"/>
+        </w:rPr>
+        <w:tab/>
+      </w:r>
+      <w:r>
+        <w:rPr>
+          <w:sz w:val="24"/>
+          <w:u w:val="single"/>
+        </w:rPr>
+        <w:tab/>
+      </w:r>
+      <w:r>
+        <w:rPr>
+          <w:sz w:val="24"/>
+          <w:u w:val="single"/>
+        </w:rPr>
+        <w:tab/>
+        <w:t>3</w:t>
+      </w:r>
+      <w:r>
+        <w:rPr>
+          <w:sz w:val="24"/>
+          <w:u w:val="single"/>
+        </w:rPr>
+        <w:tab/>
+      </w:r>
+      <w:r>
+        <w:rPr>
+          <w:sz w:val="24"/>
+          <w:u w:val="single"/>
+        </w:rPr>
+        <w:tab/>
+      </w:r>
+      <w:r>
+        <w:rPr>
+          <w:sz w:val="24"/>
+          <w:u w:val="single"/>
+        </w:rPr>
+        <w:tab/>
+        <w:t>4</w:t>
+      </w:r>
+      <w:r>
+        <w:rPr>
+          <w:sz w:val="24"/>
+          <w:u w:val="single"/>
+        </w:rPr>
+        <w:tab/>
+      </w:r>
+      <w:r>
+        <w:rPr>
+          <w:sz w:val="24"/>
+          <w:u w:val="single"/>
+        </w:rPr>
+        <w:tab/>
+      </w:r>
+      <w:r>
+        <w:rPr>
+          <w:sz w:val="24"/>
+          <w:u w:val="single"/>
+        </w:rPr>
+        <w:tab/>
+        <w:t>5</w:t>
+      </w:r>
+    </w:p>
+    <w:p>
+      <w:pPr>
+        <w:spacing w:line="240" w:lineRule="auto"/>
+      </w:pPr>
+      <w:r>
+        <w:rPr>
+          <w:sz w:val="24"/>
+        </w:rPr>
+        <w:t>spart auf keinen Fall</w:t>
+      </w:r>
+      <w:r>
+        <w:rPr>
+          <w:sz w:val="24"/>
+        </w:rPr>
+        <w:tab/>
+      </w:r>
+      <w:r>
+        <w:rPr>
+          <w:sz w:val="24"/>
+        </w:rPr>
+        <w:tab/>
+      </w:r>
+      <w:r>
+        <w:rPr>
+          <w:sz w:val="24"/>
+        </w:rPr>
+        <w:tab/>
+      </w:r>
+      <w:r>
+        <w:rPr>
+          <w:sz w:val="24"/>
+        </w:rPr>
+        <w:tab/>
+      </w:r>
+      <w:r>
+        <w:rPr>
+          <w:sz w:val="24"/>
+        </w:rPr>
+        <w:tab/>
+      </w:r>
+      <w:r>
+        <w:rPr>
+          <w:sz w:val="24"/>
+        </w:rPr>
+        <w:tab/>
+      </w:r>
+      <w:r>
+        <w:rPr>
+          <w:sz w:val="24"/>
+        </w:rPr>
+        <w:tab/>
+        <w:t xml:space="preserve">             </w:t>
+      </w:r>
+      <w:r>
+        <w:rPr>
+          <w:sz w:val="24"/>
+        </w:rPr>
+        <w:tab/>
+        <w:t xml:space="preserve">spart sehr viel </w:t>
+      </w:r>
+    </w:p>
+    <w:p>
+      <w:pPr>
+        <w:spacing w:line="240" w:lineRule="auto"/>
+      </w:pPr>
+      <w:r>
+        <w:rPr>
+          <w:sz w:val="24"/>
+        </w:rPr>
         <w:lastRenderedPageBreak/>
-        <w:t xml:space="preserve">Posttest </w:t>
-      </w:r>
-      <w:proofErr w:type="spellStart"/>
-      <w:r>
+        <w:t>Zeit/Aufwand</w:t>
+      </w:r>
+      <w:r>
+        <w:rPr>
+          <w:sz w:val="24"/>
+        </w:rPr>
+        <w:tab/>
+      </w:r>
+      <w:r>
+        <w:rPr>
+          <w:sz w:val="24"/>
+        </w:rPr>
+        <w:tab/>
+      </w:r>
+      <w:r>
+        <w:rPr>
+          <w:sz w:val="24"/>
+        </w:rPr>
+        <w:tab/>
+      </w:r>
+      <w:r>
+        <w:rPr>
+          <w:sz w:val="24"/>
+        </w:rPr>
+        <w:tab/>
+      </w:r>
+      <w:r>
+        <w:rPr>
+          <w:sz w:val="24"/>
+        </w:rPr>
+        <w:tab/>
+      </w:r>
+      <w:r>
+        <w:rPr>
+          <w:sz w:val="24"/>
+        </w:rPr>
+        <w:tab/>
+      </w:r>
+      <w:r>
+        <w:rPr>
+          <w:sz w:val="24"/>
+        </w:rPr>
+        <w:tab/>
+      </w:r>
+      <w:r>
+        <w:rPr>
+          <w:sz w:val="24"/>
+        </w:rPr>
+        <w:tab/>
+      </w:r>
+      <w:r>
+        <w:rPr>
+          <w:sz w:val="24"/>
+        </w:rPr>
+        <w:tab/>
+        <w:t>Zeit/Aufwand</w:t>
+      </w:r>
+    </w:p>
+    <w:p>
+      <w:pPr>
+        <w:rPr>
+          <w:sz w:val="24"/>
+        </w:rPr>
+      </w:pPr>
+    </w:p>
+    <w:p>
+      <w:pPr>
+        <w:rPr>
+          <w:sz w:val="24"/>
+        </w:rPr>
+      </w:pPr>
+    </w:p>
+    <w:p>
+      <w:pPr>
+        <w:rPr>
+          <w:sz w:val="24"/>
+        </w:rPr>
+      </w:pPr>
+    </w:p>
+    <w:p>
+      <w:pPr>
+        <w:tabs>
+          <w:tab w:val="left" w:pos="1182"/>
+        </w:tabs>
+        <w:rPr>
+          <w:sz w:val="24"/>
+        </w:rPr>
+      </w:pPr>
+      <w:r>
+        <w:rPr>
+          <w:sz w:val="24"/>
+        </w:rPr>
+        <w:tab/>
+      </w:r>
+    </w:p>
+    <w:p>
+      <w:pPr>
+        <w:tabs>
+          <w:tab w:val="left" w:pos="1182"/>
+        </w:tabs>
+        <w:rPr>
+          <w:sz w:val="24"/>
+        </w:rPr>
+      </w:pPr>
+    </w:p>
+    <w:p>
+      <w:pPr>
+        <w:tabs>
+          <w:tab w:val="left" w:pos="1182"/>
+        </w:tabs>
+        <w:rPr>
+          <w:sz w:val="24"/>
+        </w:rPr>
+      </w:pPr>
+    </w:p>
+    <w:p>
+      <w:pPr>
+        <w:tabs>
+          <w:tab w:val="left" w:pos="1182"/>
+        </w:tabs>
+        <w:rPr>
+          <w:sz w:val="24"/>
+        </w:rPr>
+      </w:pPr>
+    </w:p>
+    <w:p>
+      <w:pPr>
+        <w:tabs>
+          <w:tab w:val="left" w:pos="1182"/>
+        </w:tabs>
+        <w:rPr>
+          <w:sz w:val="24"/>
+        </w:rPr>
+      </w:pPr>
+    </w:p>
+    <w:p>
+      <w:pPr>
+        <w:tabs>
+          <w:tab w:val="left" w:pos="1182"/>
+        </w:tabs>
+        <w:rPr>
+          <w:sz w:val="24"/>
+        </w:rPr>
+      </w:pPr>
+    </w:p>
+    <w:p>
+      <w:pPr>
+        <w:tabs>
+          <w:tab w:val="left" w:pos="1182"/>
+        </w:tabs>
+        <w:rPr>
+          <w:sz w:val="24"/>
+        </w:rPr>
+      </w:pPr>
+    </w:p>
+    <w:p>
+      <w:pPr>
+        <w:tabs>
+          <w:tab w:val="left" w:pos="1182"/>
+        </w:tabs>
+        <w:rPr>
+          <w:sz w:val="24"/>
+        </w:rPr>
+      </w:pPr>
+    </w:p>
+    <w:p>
+      <w:pPr>
+        <w:tabs>
+          <w:tab w:val="left" w:pos="1182"/>
+        </w:tabs>
+        <w:rPr>
+          <w:sz w:val="24"/>
+        </w:rPr>
+      </w:pPr>
+    </w:p>
+    <w:p>
+      <w:pPr>
+        <w:tabs>
+          <w:tab w:val="left" w:pos="1182"/>
+        </w:tabs>
+        <w:rPr>
+          <w:sz w:val="24"/>
+        </w:rPr>
+      </w:pPr>
+    </w:p>
+    <w:p>
+      <w:pPr>
+        <w:jc w:val="center"/>
         <w:rPr>
           <w:b/>
           <w:sz w:val="24"/>
         </w:rPr>
-        <w:t>Questionnaire</w:t>
-      </w:r>
-      <w:proofErr w:type="spellEnd"/>
-    </w:p>
-    <w:p>
-      <w:r>
-        <w:rPr>
-          <w:sz w:val="24"/>
-        </w:rPr>
-        <w:t>1. Sie haben einen Einblick in die geplante Funktionalität des Systems erhalten können. Auf Grund Ihres ersten Eindrucks, wie sinnvoll schätzen Sie die Nutzung des Systems ein?</w:t>
-      </w:r>
-    </w:p>
-    <w:p>
-      <w:r>
-        <w:rPr>
-          <w:sz w:val="24"/>
-          <w:u w:val="single"/>
-        </w:rPr>
-        <w:t>1</w:t>
-      </w:r>
-      <w:r>
-        <w:rPr>
-          <w:sz w:val="24"/>
-          <w:u w:val="single"/>
-        </w:rPr>
-        <w:tab/>
-      </w:r>
-      <w:r>
-        <w:rPr>
-          <w:sz w:val="24"/>
-          <w:u w:val="single"/>
-        </w:rPr>
-        <w:tab/>
-      </w:r>
-      <w:r>
-        <w:rPr>
-          <w:sz w:val="24"/>
-          <w:u w:val="single"/>
-        </w:rPr>
-        <w:tab/>
-        <w:t>2</w:t>
-      </w:r>
-      <w:r>
-        <w:rPr>
-          <w:sz w:val="24"/>
-          <w:u w:val="single"/>
-        </w:rPr>
-        <w:tab/>
-      </w:r>
-      <w:r>
-        <w:rPr>
-          <w:sz w:val="24"/>
-          <w:u w:val="single"/>
-        </w:rPr>
-        <w:tab/>
-      </w:r>
-      <w:r>
-        <w:rPr>
-          <w:sz w:val="24"/>
-          <w:u w:val="single"/>
-        </w:rPr>
-        <w:tab/>
-        <w:t>3</w:t>
-      </w:r>
-      <w:r>
-        <w:rPr>
-          <w:sz w:val="24"/>
-          <w:u w:val="single"/>
-        </w:rPr>
-        <w:tab/>
-      </w:r>
-      <w:r>
-        <w:rPr>
-          <w:sz w:val="24"/>
-          <w:u w:val="single"/>
-        </w:rPr>
-        <w:tab/>
-      </w:r>
-      <w:r>
-        <w:rPr>
-          <w:sz w:val="24"/>
-          <w:u w:val="single"/>
-        </w:rPr>
-        <w:tab/>
-        <w:t>4</w:t>
-      </w:r>
-      <w:r>
-        <w:rPr>
-          <w:sz w:val="24"/>
-          <w:u w:val="single"/>
-        </w:rPr>
-        <w:tab/>
-      </w:r>
-      <w:r>
-        <w:rPr>
-          <w:sz w:val="24"/>
-          <w:u w:val="single"/>
-        </w:rPr>
-        <w:tab/>
-      </w:r>
-      <w:r>
-        <w:rPr>
-          <w:sz w:val="24"/>
-          <w:u w:val="single"/>
-        </w:rPr>
-        <w:tab/>
-        <w:t>5</w:t>
-      </w:r>
-    </w:p>
-    <w:p>
-      <w:r>
-        <w:rPr>
-          <w:sz w:val="24"/>
-        </w:rPr>
-        <w:t>nicht sinnvoll</w:t>
-      </w:r>
-      <w:r>
-        <w:rPr>
-          <w:sz w:val="24"/>
-        </w:rPr>
-        <w:tab/>
-      </w:r>
-      <w:r>
-        <w:rPr>
-          <w:sz w:val="24"/>
-        </w:rPr>
-        <w:tab/>
-      </w:r>
-      <w:r>
-        <w:rPr>
-          <w:sz w:val="24"/>
-        </w:rPr>
-        <w:tab/>
-      </w:r>
-      <w:r>
-        <w:rPr>
-          <w:sz w:val="24"/>
-        </w:rPr>
-        <w:tab/>
-      </w:r>
-      <w:r>
-        <w:rPr>
-          <w:sz w:val="24"/>
-        </w:rPr>
-        <w:tab/>
-      </w:r>
-      <w:r>
-        <w:rPr>
-          <w:sz w:val="24"/>
-        </w:rPr>
-        <w:tab/>
-      </w:r>
-      <w:r>
-        <w:rPr>
-          <w:sz w:val="24"/>
-        </w:rPr>
-        <w:tab/>
-      </w:r>
-      <w:r>
-        <w:rPr>
-          <w:sz w:val="24"/>
-        </w:rPr>
-        <w:tab/>
-      </w:r>
-      <w:r>
-        <w:rPr>
-          <w:sz w:val="24"/>
-        </w:rPr>
-        <w:tab/>
-        <w:t xml:space="preserve">       sehr sinnvoll</w:t>
-      </w:r>
-    </w:p>
-    <w:p>
-      <w:pPr>
-        <w:rPr>
-          <w:sz w:val="24"/>
-        </w:rPr>
-      </w:pPr>
-    </w:p>
-    <w:p>
-      <w:pPr>
-        <w:rPr>
-          <w:sz w:val="24"/>
-        </w:rPr>
-      </w:pPr>
-    </w:p>
-    <w:p>
-      <w:r>
-        <w:rPr>
-          <w:sz w:val="24"/>
-        </w:rPr>
-        <w:t>2. Sie konnten erste Erfahrungen mit der Applikation sammeln. Wie gewillt sind Sie das System in ihrem Alltag einzusetzen?</w:t>
-      </w:r>
-    </w:p>
-    <w:p>
-      <w:pPr>
-        <w:rPr>
-          <w:u w:val="single"/>
-        </w:rPr>
-      </w:pPr>
-      <w:r>
-        <w:rPr>
-          <w:sz w:val="24"/>
-          <w:u w:val="single"/>
-        </w:rPr>
-        <w:t>1</w:t>
-      </w:r>
-      <w:r>
-        <w:rPr>
-          <w:sz w:val="24"/>
-          <w:u w:val="single"/>
-        </w:rPr>
-        <w:tab/>
-      </w:r>
-      <w:r>
-        <w:rPr>
-          <w:sz w:val="24"/>
-          <w:u w:val="single"/>
-        </w:rPr>
-        <w:tab/>
-      </w:r>
-      <w:r>
-        <w:rPr>
-          <w:sz w:val="24"/>
-          <w:u w:val="single"/>
-        </w:rPr>
-        <w:tab/>
-        <w:t>2</w:t>
-      </w:r>
-      <w:r>
-        <w:rPr>
-          <w:sz w:val="24"/>
-          <w:u w:val="single"/>
-        </w:rPr>
-        <w:tab/>
-      </w:r>
-      <w:r>
-        <w:rPr>
-          <w:sz w:val="24"/>
-          <w:u w:val="single"/>
-        </w:rPr>
-        <w:tab/>
-      </w:r>
-      <w:r>
-        <w:rPr>
-          <w:sz w:val="24"/>
-          <w:u w:val="single"/>
-        </w:rPr>
-        <w:tab/>
-        <w:t>3</w:t>
-      </w:r>
-      <w:r>
-        <w:rPr>
-          <w:sz w:val="24"/>
-          <w:u w:val="single"/>
-        </w:rPr>
-        <w:tab/>
-      </w:r>
-      <w:r>
-        <w:rPr>
-          <w:sz w:val="24"/>
-          <w:u w:val="single"/>
-        </w:rPr>
-        <w:tab/>
-      </w:r>
-      <w:r>
-        <w:rPr>
-          <w:sz w:val="24"/>
-          <w:u w:val="single"/>
-        </w:rPr>
-        <w:tab/>
-        <w:t>4</w:t>
-      </w:r>
-      <w:r>
-        <w:rPr>
-          <w:sz w:val="24"/>
-          <w:u w:val="single"/>
-        </w:rPr>
-        <w:tab/>
-      </w:r>
-      <w:r>
-        <w:rPr>
-          <w:sz w:val="24"/>
-          <w:u w:val="single"/>
-        </w:rPr>
-        <w:tab/>
-      </w:r>
-      <w:r>
-        <w:rPr>
-          <w:sz w:val="24"/>
-          <w:u w:val="single"/>
-        </w:rPr>
-        <w:tab/>
-        <w:t>5</w:t>
-      </w:r>
-    </w:p>
-    <w:p>
-      <w:r>
-        <w:rPr>
-          <w:sz w:val="24"/>
-        </w:rPr>
-        <w:t>nicht gewillt</w:t>
-      </w:r>
-      <w:r>
-        <w:rPr>
-          <w:sz w:val="24"/>
-        </w:rPr>
-        <w:tab/>
-      </w:r>
-      <w:r>
-        <w:rPr>
-          <w:sz w:val="24"/>
-        </w:rPr>
-        <w:tab/>
-      </w:r>
-      <w:r>
-        <w:rPr>
-          <w:sz w:val="24"/>
-        </w:rPr>
-        <w:tab/>
-      </w:r>
-      <w:r>
-        <w:rPr>
-          <w:sz w:val="24"/>
-        </w:rPr>
-        <w:tab/>
-      </w:r>
-      <w:r>
-        <w:rPr>
-          <w:sz w:val="24"/>
-        </w:rPr>
-        <w:tab/>
-      </w:r>
-      <w:r>
-        <w:rPr>
-          <w:sz w:val="24"/>
-        </w:rPr>
-        <w:tab/>
-      </w:r>
-      <w:r>
-        <w:rPr>
-          <w:sz w:val="24"/>
-        </w:rPr>
-        <w:tab/>
-      </w:r>
-      <w:r>
-        <w:rPr>
-          <w:sz w:val="24"/>
-        </w:rPr>
-        <w:tab/>
-      </w:r>
-      <w:r>
-        <w:rPr>
-          <w:sz w:val="24"/>
-        </w:rPr>
-        <w:tab/>
-        <w:t xml:space="preserve">        sehr gewillt</w:t>
-      </w:r>
-    </w:p>
-    <w:p>
-      <w:r>
-        <w:rPr>
-          <w:sz w:val="24"/>
-        </w:rPr>
-        <w:t>3. Wie sehr wü</w:t>
-      </w:r>
-      <w:r>
-        <w:rPr>
-          <w:sz w:val="24"/>
-        </w:rPr>
-        <w:t xml:space="preserve">rden Sie die Nutzung des Systems </w:t>
-      </w:r>
-      <w:r>
-        <w:rPr>
-          <w:sz w:val="24"/>
-        </w:rPr>
-        <w:t>als entspannt betrachten und es genießen?</w:t>
-      </w:r>
-    </w:p>
-    <w:p>
-      <w:pPr>
-        <w:rPr>
-          <w:u w:val="single"/>
-        </w:rPr>
-      </w:pPr>
-      <w:r>
-        <w:rPr>
-          <w:sz w:val="24"/>
-          <w:u w:val="single"/>
-        </w:rPr>
-        <w:t>1</w:t>
-      </w:r>
-      <w:r>
-        <w:rPr>
-          <w:sz w:val="24"/>
-          <w:u w:val="single"/>
-        </w:rPr>
-        <w:tab/>
-      </w:r>
-      <w:r>
-        <w:rPr>
-          <w:sz w:val="24"/>
-          <w:u w:val="single"/>
-        </w:rPr>
-        <w:tab/>
-      </w:r>
-      <w:r>
-        <w:rPr>
-          <w:sz w:val="24"/>
-          <w:u w:val="single"/>
-        </w:rPr>
-        <w:tab/>
-        <w:t>2</w:t>
-      </w:r>
-      <w:r>
-        <w:rPr>
-          <w:sz w:val="24"/>
-          <w:u w:val="single"/>
-        </w:rPr>
-        <w:tab/>
-      </w:r>
-      <w:r>
-        <w:rPr>
-          <w:sz w:val="24"/>
-          <w:u w:val="single"/>
-        </w:rPr>
-        <w:tab/>
-      </w:r>
-      <w:r>
-        <w:rPr>
-          <w:sz w:val="24"/>
-          <w:u w:val="single"/>
-        </w:rPr>
-        <w:tab/>
-        <w:t>3</w:t>
-      </w:r>
-      <w:r>
-        <w:rPr>
-          <w:sz w:val="24"/>
-          <w:u w:val="single"/>
-        </w:rPr>
-        <w:tab/>
-      </w:r>
-      <w:r>
-        <w:rPr>
-          <w:sz w:val="24"/>
-          <w:u w:val="single"/>
-        </w:rPr>
-        <w:tab/>
-      </w:r>
-      <w:r>
-        <w:rPr>
-          <w:sz w:val="24"/>
-          <w:u w:val="single"/>
-        </w:rPr>
-        <w:tab/>
-        <w:t>4</w:t>
-      </w:r>
-      <w:r>
-        <w:rPr>
-          <w:sz w:val="24"/>
-          <w:u w:val="single"/>
-        </w:rPr>
-        <w:tab/>
-      </w:r>
-      <w:r>
-        <w:rPr>
-          <w:sz w:val="24"/>
-          <w:u w:val="single"/>
-        </w:rPr>
-        <w:tab/>
-      </w:r>
-      <w:r>
-        <w:rPr>
-          <w:sz w:val="24"/>
-          <w:u w:val="single"/>
-        </w:rPr>
-        <w:tab/>
-        <w:t>5</w:t>
-      </w:r>
-    </w:p>
-    <w:p>
-      <w:proofErr w:type="spellStart"/>
-      <w:r>
-        <w:rPr>
-          <w:sz w:val="24"/>
-        </w:rPr>
-        <w:t>unentspannt</w:t>
-      </w:r>
-      <w:proofErr w:type="spellEnd"/>
-      <w:r>
-        <w:rPr>
-          <w:sz w:val="24"/>
-        </w:rPr>
-        <w:tab/>
-      </w:r>
-      <w:r>
-        <w:rPr>
-          <w:sz w:val="24"/>
-        </w:rPr>
-        <w:tab/>
-      </w:r>
-      <w:r>
-        <w:rPr>
-          <w:sz w:val="24"/>
-        </w:rPr>
-        <w:tab/>
-      </w:r>
-      <w:r>
-        <w:rPr>
-          <w:sz w:val="24"/>
-        </w:rPr>
-        <w:tab/>
-      </w:r>
-      <w:r>
-        <w:rPr>
-          <w:sz w:val="24"/>
-        </w:rPr>
-        <w:tab/>
-      </w:r>
-      <w:r>
-        <w:rPr>
-          <w:sz w:val="24"/>
-        </w:rPr>
-        <w:tab/>
-      </w:r>
-      <w:r>
-        <w:rPr>
-          <w:sz w:val="24"/>
-        </w:rPr>
-        <w:tab/>
-      </w:r>
-      <w:r>
-        <w:rPr>
-          <w:sz w:val="24"/>
-        </w:rPr>
-        <w:tab/>
-      </w:r>
-      <w:r>
-        <w:rPr>
-          <w:sz w:val="24"/>
-        </w:rPr>
-        <w:tab/>
-        <w:t xml:space="preserve">           entspannt</w:t>
-      </w:r>
-    </w:p>
-    <w:p>
-      <w:r>
-        <w:rPr>
-          <w:sz w:val="24"/>
-        </w:rPr>
-        <w:t>4. Glauben Sie, Sie können mit Hilfe des Systems Zeit und Aufwand sparen?</w:t>
-      </w:r>
-    </w:p>
-    <w:p>
-      <w:pPr>
-        <w:rPr>
-          <w:u w:val="single"/>
-        </w:rPr>
-      </w:pPr>
-      <w:r>
-        <w:rPr>
-          <w:sz w:val="24"/>
-          <w:u w:val="single"/>
-        </w:rPr>
-        <w:t>1</w:t>
-      </w:r>
-      <w:r>
-        <w:rPr>
-          <w:sz w:val="24"/>
-          <w:u w:val="single"/>
-        </w:rPr>
-        <w:tab/>
-      </w:r>
-      <w:r>
-        <w:rPr>
-          <w:sz w:val="24"/>
-          <w:u w:val="single"/>
-        </w:rPr>
-        <w:tab/>
-      </w:r>
-      <w:r>
-        <w:rPr>
-          <w:sz w:val="24"/>
-          <w:u w:val="single"/>
-        </w:rPr>
-        <w:tab/>
-        <w:t>2</w:t>
-      </w:r>
-      <w:r>
-        <w:rPr>
-          <w:sz w:val="24"/>
-          <w:u w:val="single"/>
-        </w:rPr>
-        <w:tab/>
-      </w:r>
-      <w:r>
-        <w:rPr>
-          <w:sz w:val="24"/>
-          <w:u w:val="single"/>
-        </w:rPr>
-        <w:tab/>
-      </w:r>
-      <w:r>
-        <w:rPr>
-          <w:sz w:val="24"/>
-          <w:u w:val="single"/>
-        </w:rPr>
-        <w:tab/>
-        <w:t>3</w:t>
-      </w:r>
-      <w:r>
-        <w:rPr>
-          <w:sz w:val="24"/>
-          <w:u w:val="single"/>
-        </w:rPr>
-        <w:tab/>
-      </w:r>
-      <w:r>
-        <w:rPr>
-          <w:sz w:val="24"/>
-          <w:u w:val="single"/>
-        </w:rPr>
-        <w:tab/>
-      </w:r>
-      <w:r>
-        <w:rPr>
-          <w:sz w:val="24"/>
-          <w:u w:val="single"/>
-        </w:rPr>
-        <w:tab/>
-        <w:t>4</w:t>
-      </w:r>
-      <w:r>
-        <w:rPr>
-          <w:sz w:val="24"/>
-          <w:u w:val="single"/>
-        </w:rPr>
-        <w:tab/>
-      </w:r>
-      <w:r>
-        <w:rPr>
-          <w:sz w:val="24"/>
-          <w:u w:val="single"/>
-        </w:rPr>
-        <w:tab/>
-      </w:r>
-      <w:r>
-        <w:rPr>
-          <w:sz w:val="24"/>
-          <w:u w:val="single"/>
-        </w:rPr>
-        <w:tab/>
-        <w:t>5</w:t>
-      </w:r>
-    </w:p>
-    <w:p>
-      <w:pPr>
-        <w:spacing w:line="240" w:lineRule="auto"/>
-      </w:pPr>
-      <w:r>
-        <w:rPr>
-          <w:sz w:val="24"/>
-        </w:rPr>
-        <w:t>spart auf keinen Fall</w:t>
-      </w:r>
-      <w:r>
-        <w:rPr>
-          <w:sz w:val="24"/>
-        </w:rPr>
-        <w:tab/>
-      </w:r>
-      <w:r>
-        <w:rPr>
-          <w:sz w:val="24"/>
-        </w:rPr>
-        <w:tab/>
-      </w:r>
-      <w:r>
-        <w:rPr>
-          <w:sz w:val="24"/>
-        </w:rPr>
-        <w:tab/>
-      </w:r>
-      <w:r>
-        <w:rPr>
-          <w:sz w:val="24"/>
-        </w:rPr>
-        <w:tab/>
-      </w:r>
-      <w:r>
-        <w:rPr>
-          <w:sz w:val="24"/>
-        </w:rPr>
-        <w:tab/>
-      </w:r>
-      <w:r>
-        <w:rPr>
-          <w:sz w:val="24"/>
-        </w:rPr>
-        <w:tab/>
-      </w:r>
-      <w:r>
-        <w:rPr>
-          <w:sz w:val="24"/>
-        </w:rPr>
-        <w:tab/>
-        <w:t xml:space="preserve">             </w:t>
-      </w:r>
-      <w:r>
-        <w:rPr>
-          <w:sz w:val="24"/>
-        </w:rPr>
-        <w:tab/>
-        <w:t xml:space="preserve">spart sehr viel </w:t>
-      </w:r>
-    </w:p>
-    <w:p>
-      <w:pPr>
-        <w:spacing w:line="240" w:lineRule="auto"/>
-      </w:pPr>
-      <w:r>
-        <w:rPr>
-          <w:sz w:val="24"/>
-        </w:rPr>
-        <w:t>Zeit/Aufwand</w:t>
-      </w:r>
-      <w:r>
-        <w:rPr>
-          <w:sz w:val="24"/>
-        </w:rPr>
-        <w:tab/>
-      </w:r>
-      <w:r>
-        <w:rPr>
-          <w:sz w:val="24"/>
-        </w:rPr>
-        <w:tab/>
-      </w:r>
-      <w:r>
-        <w:rPr>
-          <w:sz w:val="24"/>
-        </w:rPr>
-        <w:tab/>
-      </w:r>
-      <w:r>
-        <w:rPr>
-          <w:sz w:val="24"/>
-        </w:rPr>
-        <w:tab/>
-      </w:r>
-      <w:r>
-        <w:rPr>
-          <w:sz w:val="24"/>
-        </w:rPr>
-        <w:tab/>
-      </w:r>
-      <w:r>
-        <w:rPr>
-          <w:sz w:val="24"/>
-        </w:rPr>
-        <w:tab/>
-      </w:r>
-      <w:r>
-        <w:rPr>
-          <w:sz w:val="24"/>
-        </w:rPr>
-        <w:tab/>
-      </w:r>
-      <w:r>
-        <w:rPr>
-          <w:sz w:val="24"/>
-        </w:rPr>
-        <w:tab/>
-      </w:r>
-      <w:r>
-        <w:rPr>
-          <w:sz w:val="24"/>
-        </w:rPr>
-        <w:tab/>
-        <w:t>Zeit/Aufwand</w:t>
-      </w:r>
-    </w:p>
-    <w:p>
-      <w:pPr>
+      </w:pPr>
+      <w:r>
+        <w:rPr>
+          <w:b/>
+          <w:sz w:val="24"/>
+        </w:rPr>
+        <w:t>Test Task 3 (Landwirt – Analphabet)</w:t>
+      </w:r>
+    </w:p>
+    <w:p>
+      <w:pPr>
+        <w:rPr>
+          <w:b/>
+          <w:sz w:val="24"/>
+        </w:rPr>
+      </w:pPr>
+      <w:r>
+        <w:rPr>
+          <w:b/>
+          <w:sz w:val="24"/>
+        </w:rPr>
+        <w:t>Registrieren im System</w:t>
+      </w:r>
+    </w:p>
+    <w:p>
+      <w:r>
+        <w:rPr>
+          <w:sz w:val="24"/>
+        </w:rPr>
+        <w:t>Der Analphabet soll sich (mit der Unterstützung des Helfers) im System registrieren. Dazu soll er zum jeweiligen Fenster navigieren und sich dann entweder mit Email oder der Telefonnummer registrieren. (Auf detaillierte Beschreibung wird hier verzichtet)</w:t>
+      </w:r>
+    </w:p>
+    <w:p>
+      <w:pPr>
+        <w:jc w:val="center"/>
+        <w:rPr>
+          <w:b/>
+          <w:sz w:val="24"/>
+          <w:lang w:val="en-US"/>
+        </w:rPr>
+      </w:pPr>
+      <w:r>
+        <w:rPr>
+          <w:b/>
+          <w:sz w:val="24"/>
+          <w:lang w:val="en-US"/>
+        </w:rPr>
+        <w:t>Data Collection Sheet – Task 3</w:t>
+      </w:r>
+      <w:r>
+        <w:rPr>
+          <w:b/>
+          <w:sz w:val="24"/>
+          <w:lang w:val="en-US"/>
+        </w:rPr>
+        <w:t xml:space="preserve"> (User 2</w:t>
+      </w:r>
+      <w:r>
+        <w:rPr>
+          <w:b/>
+          <w:sz w:val="24"/>
+          <w:lang w:val="en-US"/>
+        </w:rPr>
+        <w:t>)</w:t>
+      </w:r>
+    </w:p>
+    <w:p>
+      <w:pPr>
+        <w:rPr>
+          <w:b/>
+          <w:sz w:val="24"/>
+          <w:lang w:val="en-US"/>
+        </w:rPr>
+      </w:pPr>
+      <w:r>
+        <w:rPr>
+          <w:b/>
+          <w:sz w:val="24"/>
+          <w:lang w:val="en-US"/>
+        </w:rPr>
+        <w:t>Correct steps:</w:t>
+      </w:r>
+    </w:p>
+    <w:p>
+      <w:pPr>
+        <w:rPr>
+          <w:b/>
+          <w:sz w:val="24"/>
+        </w:rPr>
+      </w:pPr>
+      <w:r>
+        <w:rPr>
+          <w:sz w:val="24"/>
+          <w:lang w:val="en-US"/>
+        </w:rPr>
+        <w:t xml:space="preserve">Auf Tab </w:t>
+      </w:r>
+      <w:r>
+        <w:rPr>
+          <w:b/>
+          <w:sz w:val="24"/>
+          <w:lang w:val="en-US"/>
+        </w:rPr>
+        <w:t xml:space="preserve">SIGN UP </w:t>
+      </w:r>
+      <w:r>
+        <w:rPr>
+          <w:sz w:val="24"/>
+        </w:rPr>
+        <w:t>klicken</w:t>
+      </w:r>
+      <w:r>
+        <w:rPr>
+          <w:sz w:val="24"/>
+          <w:lang w:val="en-US"/>
+        </w:rPr>
+        <w:t xml:space="preserve">. </w:t>
+      </w:r>
+      <w:r>
+        <w:rPr>
+          <w:sz w:val="24"/>
+        </w:rPr>
+        <w:t xml:space="preserve">Auf Button mit </w:t>
+      </w:r>
+      <w:r>
+        <w:rPr>
+          <w:b/>
+          <w:sz w:val="24"/>
+        </w:rPr>
+        <w:t xml:space="preserve">Email </w:t>
+      </w:r>
+      <w:r>
+        <w:rPr>
+          <w:sz w:val="24"/>
+        </w:rPr>
+        <w:t xml:space="preserve">oder </w:t>
+      </w:r>
+      <w:r>
+        <w:rPr>
+          <w:b/>
+          <w:sz w:val="24"/>
+        </w:rPr>
+        <w:t xml:space="preserve">Telefonnummer </w:t>
+      </w:r>
+      <w:r>
+        <w:rPr>
+          <w:sz w:val="24"/>
+        </w:rPr>
+        <w:t xml:space="preserve">registrieren klicken. Daten eingeben. Auf </w:t>
+      </w:r>
+      <w:r>
+        <w:rPr>
+          <w:b/>
+          <w:sz w:val="24"/>
+        </w:rPr>
+        <w:t xml:space="preserve">SIGN UP </w:t>
+      </w:r>
+      <w:r>
+        <w:rPr>
+          <w:sz w:val="24"/>
+        </w:rPr>
+        <w:t>Button klicken.</w:t>
+      </w:r>
+    </w:p>
+    <w:tbl>
+      <w:tblPr>
+        <w:tblStyle w:val="Tabellenraster"/>
+        <w:tblW w:w="9345" w:type="dxa"/>
+        <w:tblLook w:val="04A0" w:firstRow="1" w:lastRow="0" w:firstColumn="1" w:lastColumn="0" w:noHBand="0" w:noVBand="1"/>
+      </w:tblPr>
+      <w:tblGrid>
+        <w:gridCol w:w="2125"/>
+        <w:gridCol w:w="521"/>
+        <w:gridCol w:w="484"/>
+        <w:gridCol w:w="1060"/>
+        <w:gridCol w:w="5155"/>
+      </w:tblGrid>
+      <w:tr>
+        <w:tc>
+          <w:tcPr>
+            <w:tcW w:w="2125" w:type="dxa"/>
+            <w:shd w:val="clear" w:color="auto" w:fill="auto"/>
+            <w:tcMar>
+              <w:left w:w="108" w:type="dxa"/>
+            </w:tcMar>
+          </w:tcPr>
+          <w:p>
+            <w:pPr>
+              <w:spacing w:after="0" w:line="240" w:lineRule="auto"/>
+              <w:rPr>
+                <w:lang w:val="en-US"/>
+              </w:rPr>
+            </w:pPr>
+            <w:r>
+              <w:rPr>
+                <w:lang w:val="en-US"/>
+              </w:rPr>
+              <w:t>Correct steps</w:t>
+            </w:r>
+          </w:p>
+        </w:tc>
+        <w:tc>
+          <w:tcPr>
+            <w:tcW w:w="1005" w:type="dxa"/>
+            <w:gridSpan w:val="2"/>
+            <w:shd w:val="clear" w:color="auto" w:fill="auto"/>
+            <w:tcMar>
+              <w:left w:w="108" w:type="dxa"/>
+            </w:tcMar>
+          </w:tcPr>
+          <w:p>
+            <w:pPr>
+              <w:spacing w:after="0" w:line="240" w:lineRule="auto"/>
+              <w:rPr>
+                <w:lang w:val="en-US"/>
+              </w:rPr>
+            </w:pPr>
+            <w:r>
+              <w:rPr>
+                <w:lang w:val="en-US"/>
+              </w:rPr>
+              <w:t>Correct</w:t>
+            </w:r>
+            <w:r>
+              <w:rPr>
+                <w:lang w:val="en-US"/>
+              </w:rPr>
+              <w:t>?</w:t>
+            </w:r>
+          </w:p>
+        </w:tc>
+        <w:tc>
+          <w:tcPr>
+            <w:tcW w:w="1060" w:type="dxa"/>
+          </w:tcPr>
+          <w:p>
+            <w:pPr>
+              <w:spacing w:after="0" w:line="240" w:lineRule="auto"/>
+            </w:pPr>
+            <w:r>
+              <w:t>Time</w:t>
+            </w:r>
+            <w:r>
+              <w:t>(2. Iteration)</w:t>
+            </w:r>
+          </w:p>
+        </w:tc>
+        <w:tc>
+          <w:tcPr>
+            <w:tcW w:w="5155" w:type="dxa"/>
+            <w:shd w:val="clear" w:color="auto" w:fill="auto"/>
+            <w:tcMar>
+              <w:left w:w="108" w:type="dxa"/>
+            </w:tcMar>
+          </w:tcPr>
+          <w:p>
+            <w:pPr>
+              <w:spacing w:after="0" w:line="240" w:lineRule="auto"/>
+            </w:pPr>
+            <w:r>
+              <w:t>Errors/Comments</w:t>
+            </w:r>
+          </w:p>
+        </w:tc>
+      </w:tr>
+      <w:tr>
+        <w:tc>
+          <w:tcPr>
+            <w:tcW w:w="2125" w:type="dxa"/>
+            <w:shd w:val="clear" w:color="auto" w:fill="auto"/>
+            <w:tcMar>
+              <w:left w:w="108" w:type="dxa"/>
+            </w:tcMar>
+          </w:tcPr>
+          <w:p>
+            <w:pPr>
+              <w:spacing w:after="0" w:line="240" w:lineRule="auto"/>
+            </w:pPr>
+          </w:p>
+        </w:tc>
+        <w:tc>
+          <w:tcPr>
+            <w:tcW w:w="521" w:type="dxa"/>
+            <w:shd w:val="clear" w:color="auto" w:fill="auto"/>
+            <w:tcMar>
+              <w:left w:w="108" w:type="dxa"/>
+            </w:tcMar>
+            <w:vAlign w:val="center"/>
+          </w:tcPr>
+          <w:p>
+            <w:pPr>
+              <w:spacing w:after="0" w:line="240" w:lineRule="auto"/>
+              <w:jc w:val="center"/>
+            </w:pPr>
+            <w:r>
+              <w:t>Y</w:t>
+            </w:r>
+          </w:p>
+        </w:tc>
+        <w:tc>
+          <w:tcPr>
+            <w:tcW w:w="484" w:type="dxa"/>
+            <w:shd w:val="clear" w:color="auto" w:fill="auto"/>
+            <w:tcMar>
+              <w:left w:w="108" w:type="dxa"/>
+            </w:tcMar>
+            <w:vAlign w:val="center"/>
+          </w:tcPr>
+          <w:p>
+            <w:pPr>
+              <w:spacing w:after="0" w:line="240" w:lineRule="auto"/>
+              <w:jc w:val="center"/>
+            </w:pPr>
+            <w:r>
+              <w:t>N</w:t>
+            </w:r>
+          </w:p>
+        </w:tc>
+        <w:tc>
+          <w:tcPr>
+            <w:tcW w:w="1060" w:type="dxa"/>
+            <w:vMerge w:val="restart"/>
+            <w:vAlign w:val="center"/>
+          </w:tcPr>
+          <w:p>
+            <w:pPr>
+              <w:spacing w:after="0" w:line="240" w:lineRule="auto"/>
+              <w:jc w:val="center"/>
+            </w:pPr>
+            <w:r>
+              <w:t>&lt;=30 sec</w:t>
+            </w:r>
+          </w:p>
+        </w:tc>
+        <w:tc>
+          <w:tcPr>
+            <w:tcW w:w="5155" w:type="dxa"/>
+            <w:shd w:val="clear" w:color="auto" w:fill="auto"/>
+            <w:tcMar>
+              <w:left w:w="108" w:type="dxa"/>
+            </w:tcMar>
+          </w:tcPr>
+          <w:p>
+            <w:pPr>
+              <w:spacing w:after="0" w:line="240" w:lineRule="auto"/>
+            </w:pPr>
+          </w:p>
+        </w:tc>
+      </w:tr>
+      <w:tr>
+        <w:tc>
+          <w:tcPr>
+            <w:tcW w:w="2125" w:type="dxa"/>
+            <w:shd w:val="clear" w:color="auto" w:fill="auto"/>
+            <w:tcMar>
+              <w:left w:w="108" w:type="dxa"/>
+            </w:tcMar>
+          </w:tcPr>
+          <w:p>
+            <w:pPr>
+              <w:spacing w:after="0" w:line="240" w:lineRule="auto"/>
+              <w:rPr>
+                <w:sz w:val="20"/>
+                <w:szCs w:val="20"/>
+              </w:rPr>
+            </w:pPr>
+            <w:r>
+              <w:rPr>
+                <w:b/>
+                <w:sz w:val="20"/>
+                <w:szCs w:val="20"/>
+              </w:rPr>
+              <w:t>Touch</w:t>
+            </w:r>
+            <w:r>
+              <w:rPr>
+                <w:sz w:val="20"/>
+                <w:szCs w:val="20"/>
+              </w:rPr>
+              <w:t xml:space="preserve"> oder </w:t>
+            </w:r>
+            <w:r>
+              <w:rPr>
+                <w:b/>
+                <w:sz w:val="20"/>
+                <w:szCs w:val="20"/>
+              </w:rPr>
+              <w:t>Wischen zu dem</w:t>
+            </w:r>
+            <w:r>
+              <w:rPr>
+                <w:sz w:val="20"/>
+                <w:szCs w:val="20"/>
+              </w:rPr>
+              <w:t xml:space="preserve"> </w:t>
+            </w:r>
+            <w:r>
+              <w:rPr>
+                <w:b/>
+                <w:sz w:val="20"/>
+                <w:szCs w:val="20"/>
+              </w:rPr>
+              <w:t xml:space="preserve">SIGN UP </w:t>
+            </w:r>
+            <w:r>
+              <w:rPr>
+                <w:sz w:val="20"/>
+                <w:szCs w:val="20"/>
+              </w:rPr>
+              <w:t>Tab, um zum Registrationsformular zu navigieren</w:t>
+            </w:r>
+          </w:p>
+        </w:tc>
+        <w:tc>
+          <w:tcPr>
+            <w:tcW w:w="521" w:type="dxa"/>
+            <w:shd w:val="clear" w:color="auto" w:fill="auto"/>
+            <w:tcMar>
+              <w:left w:w="108" w:type="dxa"/>
+            </w:tcMar>
+            <w:vAlign w:val="center"/>
+          </w:tcPr>
+          <w:p>
+            <w:pPr>
+              <w:spacing w:after="0" w:line="240" w:lineRule="auto"/>
+              <w:jc w:val="center"/>
+            </w:pPr>
+          </w:p>
+        </w:tc>
+        <w:tc>
+          <w:tcPr>
+            <w:tcW w:w="484" w:type="dxa"/>
+            <w:shd w:val="clear" w:color="auto" w:fill="auto"/>
+            <w:tcMar>
+              <w:left w:w="108" w:type="dxa"/>
+            </w:tcMar>
+            <w:vAlign w:val="center"/>
+          </w:tcPr>
+          <w:p>
+            <w:pPr>
+              <w:spacing w:after="0" w:line="240" w:lineRule="auto"/>
+              <w:jc w:val="center"/>
+            </w:pPr>
+            <w:r>
+              <w:t>N</w:t>
+            </w:r>
+          </w:p>
+        </w:tc>
+        <w:tc>
+          <w:tcPr>
+            <w:tcW w:w="1060" w:type="dxa"/>
+            <w:vMerge/>
+          </w:tcPr>
+          <w:p>
+            <w:pPr>
+              <w:spacing w:after="0" w:line="240" w:lineRule="auto"/>
+            </w:pPr>
+          </w:p>
+        </w:tc>
+        <w:tc>
+          <w:tcPr>
+            <w:tcW w:w="5155" w:type="dxa"/>
+            <w:shd w:val="clear" w:color="auto" w:fill="auto"/>
+            <w:tcMar>
+              <w:left w:w="108" w:type="dxa"/>
+            </w:tcMar>
+          </w:tcPr>
+          <w:p>
+            <w:pPr>
+              <w:spacing w:after="0" w:line="240" w:lineRule="auto"/>
+            </w:pPr>
+            <w:r>
+              <w:t xml:space="preserve">Versucht sich direkt im </w:t>
+            </w:r>
+            <w:proofErr w:type="spellStart"/>
+            <w:r>
+              <w:rPr>
+                <w:i/>
+              </w:rPr>
+              <w:t>Sign</w:t>
+            </w:r>
+            <w:proofErr w:type="spellEnd"/>
+            <w:r>
+              <w:rPr>
+                <w:i/>
+              </w:rPr>
+              <w:t xml:space="preserve"> in</w:t>
+            </w:r>
+            <w:r>
+              <w:t xml:space="preserve"> Fenster zu registrieren, bekommt Fehlermeldung. </w:t>
+            </w:r>
+          </w:p>
+        </w:tc>
+      </w:tr>
+      <w:tr>
+        <w:tc>
+          <w:tcPr>
+            <w:tcW w:w="2125" w:type="dxa"/>
+            <w:shd w:val="clear" w:color="auto" w:fill="auto"/>
+            <w:tcMar>
+              <w:left w:w="108" w:type="dxa"/>
+            </w:tcMar>
+          </w:tcPr>
+          <w:p>
+            <w:pPr>
+              <w:spacing w:after="0" w:line="240" w:lineRule="auto"/>
+              <w:rPr>
+                <w:sz w:val="20"/>
+                <w:szCs w:val="20"/>
+              </w:rPr>
+            </w:pPr>
+            <w:r>
+              <w:rPr>
+                <w:sz w:val="20"/>
+                <w:szCs w:val="20"/>
+              </w:rPr>
+              <w:t xml:space="preserve">Button </w:t>
+            </w:r>
+            <w:r>
+              <w:rPr>
+                <w:b/>
+                <w:sz w:val="20"/>
+                <w:szCs w:val="20"/>
+              </w:rPr>
+              <w:t>Mit</w:t>
+            </w:r>
+            <w:r>
+              <w:rPr>
+                <w:sz w:val="20"/>
+                <w:szCs w:val="20"/>
+              </w:rPr>
+              <w:t xml:space="preserve"> </w:t>
+            </w:r>
+            <w:r>
+              <w:rPr>
+                <w:b/>
+                <w:sz w:val="20"/>
+                <w:szCs w:val="20"/>
+              </w:rPr>
+              <w:t xml:space="preserve">Email </w:t>
+            </w:r>
+            <w:r>
+              <w:rPr>
+                <w:sz w:val="20"/>
+                <w:szCs w:val="20"/>
+              </w:rPr>
+              <w:t>oder</w:t>
+            </w:r>
+            <w:r>
+              <w:rPr>
+                <w:b/>
+                <w:sz w:val="20"/>
+                <w:szCs w:val="20"/>
+              </w:rPr>
+              <w:t xml:space="preserve">  Mit</w:t>
+            </w:r>
+            <w:r>
+              <w:rPr>
+                <w:sz w:val="20"/>
+                <w:szCs w:val="20"/>
+              </w:rPr>
+              <w:t xml:space="preserve"> </w:t>
+            </w:r>
+            <w:r>
+              <w:rPr>
+                <w:b/>
+                <w:sz w:val="20"/>
+                <w:szCs w:val="20"/>
+              </w:rPr>
+              <w:t>Telefonnummer</w:t>
+            </w:r>
+            <w:r>
+              <w:rPr>
+                <w:b/>
+                <w:sz w:val="20"/>
+                <w:szCs w:val="20"/>
+              </w:rPr>
+              <w:t xml:space="preserve"> </w:t>
+            </w:r>
+            <w:r>
+              <w:rPr>
+                <w:sz w:val="20"/>
+                <w:szCs w:val="20"/>
+              </w:rPr>
+              <w:t xml:space="preserve">anklicken </w:t>
+            </w:r>
+          </w:p>
+        </w:tc>
+        <w:tc>
+          <w:tcPr>
+            <w:tcW w:w="521" w:type="dxa"/>
+            <w:shd w:val="clear" w:color="auto" w:fill="auto"/>
+            <w:tcMar>
+              <w:left w:w="108" w:type="dxa"/>
+            </w:tcMar>
+            <w:vAlign w:val="center"/>
+          </w:tcPr>
+          <w:p>
+            <w:pPr>
+              <w:spacing w:after="0" w:line="240" w:lineRule="auto"/>
+              <w:jc w:val="center"/>
+            </w:pPr>
+            <w:r>
+              <w:t>Y</w:t>
+            </w:r>
+          </w:p>
+        </w:tc>
+        <w:tc>
+          <w:tcPr>
+            <w:tcW w:w="484" w:type="dxa"/>
+            <w:shd w:val="clear" w:color="auto" w:fill="auto"/>
+            <w:tcMar>
+              <w:left w:w="108" w:type="dxa"/>
+            </w:tcMar>
+            <w:vAlign w:val="center"/>
+          </w:tcPr>
+          <w:p>
+            <w:pPr>
+              <w:spacing w:after="0" w:line="240" w:lineRule="auto"/>
+              <w:jc w:val="center"/>
+            </w:pPr>
+            <w:r>
+              <w:t>Y</w:t>
+            </w:r>
+          </w:p>
+        </w:tc>
+        <w:tc>
+          <w:tcPr>
+            <w:tcW w:w="1060" w:type="dxa"/>
+            <w:vMerge/>
+          </w:tcPr>
+          <w:p>
+            <w:pPr>
+              <w:spacing w:after="0" w:line="240" w:lineRule="auto"/>
+            </w:pPr>
+          </w:p>
+        </w:tc>
+        <w:tc>
+          <w:tcPr>
+            <w:tcW w:w="5155" w:type="dxa"/>
+            <w:shd w:val="clear" w:color="auto" w:fill="auto"/>
+            <w:tcMar>
+              <w:left w:w="108" w:type="dxa"/>
+            </w:tcMar>
+          </w:tcPr>
+          <w:p>
+            <w:pPr>
+              <w:spacing w:after="0" w:line="240" w:lineRule="auto"/>
+            </w:pPr>
+          </w:p>
+        </w:tc>
+      </w:tr>
+      <w:tr>
+        <w:tc>
+          <w:tcPr>
+            <w:tcW w:w="2125" w:type="dxa"/>
+            <w:shd w:val="clear" w:color="auto" w:fill="auto"/>
+            <w:tcMar>
+              <w:left w:w="108" w:type="dxa"/>
+            </w:tcMar>
+          </w:tcPr>
+          <w:p>
+            <w:pPr>
+              <w:spacing w:after="0" w:line="240" w:lineRule="auto"/>
+              <w:rPr>
+                <w:sz w:val="20"/>
+                <w:szCs w:val="20"/>
+              </w:rPr>
+            </w:pPr>
+            <w:r>
+              <w:rPr>
+                <w:sz w:val="20"/>
+                <w:szCs w:val="20"/>
+              </w:rPr>
+              <w:t>Jeweilige Datenfelder ausfüllen</w:t>
+            </w:r>
+          </w:p>
+        </w:tc>
+        <w:tc>
+          <w:tcPr>
+            <w:tcW w:w="521" w:type="dxa"/>
+            <w:shd w:val="clear" w:color="auto" w:fill="auto"/>
+            <w:tcMar>
+              <w:left w:w="108" w:type="dxa"/>
+            </w:tcMar>
+            <w:vAlign w:val="center"/>
+          </w:tcPr>
+          <w:p>
+            <w:pPr>
+              <w:spacing w:after="0" w:line="240" w:lineRule="auto"/>
+              <w:jc w:val="center"/>
+            </w:pPr>
+          </w:p>
+        </w:tc>
+        <w:tc>
+          <w:tcPr>
+            <w:tcW w:w="484" w:type="dxa"/>
+            <w:shd w:val="clear" w:color="auto" w:fill="auto"/>
+            <w:tcMar>
+              <w:left w:w="108" w:type="dxa"/>
+            </w:tcMar>
+            <w:vAlign w:val="center"/>
+          </w:tcPr>
+          <w:p>
+            <w:pPr>
+              <w:spacing w:after="0" w:line="240" w:lineRule="auto"/>
+              <w:jc w:val="center"/>
+            </w:pPr>
+            <w:r>
+              <w:t>Y</w:t>
+            </w:r>
+          </w:p>
+        </w:tc>
+        <w:tc>
+          <w:tcPr>
+            <w:tcW w:w="1060" w:type="dxa"/>
+            <w:vMerge/>
+          </w:tcPr>
+          <w:p>
+            <w:pPr>
+              <w:spacing w:after="0" w:line="240" w:lineRule="auto"/>
+            </w:pPr>
+          </w:p>
+        </w:tc>
+        <w:tc>
+          <w:tcPr>
+            <w:tcW w:w="5155" w:type="dxa"/>
+            <w:shd w:val="clear" w:color="auto" w:fill="auto"/>
+            <w:tcMar>
+              <w:left w:w="108" w:type="dxa"/>
+            </w:tcMar>
+          </w:tcPr>
+          <w:p>
+            <w:pPr>
+              <w:spacing w:after="0" w:line="240" w:lineRule="auto"/>
+            </w:pPr>
+            <w:r>
+              <w:t>Checknoxen waren unklar</w:t>
+            </w:r>
+          </w:p>
+        </w:tc>
+      </w:tr>
+    </w:tbl>
+    <w:p>
+      <w:pPr>
+        <w:tabs>
+          <w:tab w:val="left" w:pos="1182"/>
+        </w:tabs>
+        <w:rPr>
+          <w:sz w:val="24"/>
+        </w:rPr>
+      </w:pPr>
+    </w:p>
+    <w:p>
+      <w:pPr>
+        <w:tabs>
+          <w:tab w:val="left" w:pos="1182"/>
+        </w:tabs>
+        <w:rPr>
+          <w:sz w:val="24"/>
+        </w:rPr>
+      </w:pPr>
+    </w:p>
+    <w:p>
+      <w:pPr>
+        <w:tabs>
+          <w:tab w:val="left" w:pos="1182"/>
+        </w:tabs>
+        <w:rPr>
+          <w:sz w:val="24"/>
+        </w:rPr>
+      </w:pPr>
+    </w:p>
+    <w:p>
+      <w:pPr>
+        <w:tabs>
+          <w:tab w:val="left" w:pos="1182"/>
+        </w:tabs>
+        <w:rPr>
+          <w:sz w:val="24"/>
+        </w:rPr>
+      </w:pPr>
+    </w:p>
+    <w:p>
+      <w:pPr>
+        <w:tabs>
+          <w:tab w:val="left" w:pos="1182"/>
+        </w:tabs>
+        <w:rPr>
+          <w:sz w:val="24"/>
+        </w:rPr>
+      </w:pPr>
+    </w:p>
+    <w:p>
+      <w:pPr>
+        <w:tabs>
+          <w:tab w:val="left" w:pos="1182"/>
+        </w:tabs>
+        <w:rPr>
+          <w:sz w:val="24"/>
+        </w:rPr>
+      </w:pPr>
+    </w:p>
+    <w:p>
+      <w:pPr>
+        <w:tabs>
+          <w:tab w:val="left" w:pos="1182"/>
+        </w:tabs>
+        <w:rPr>
+          <w:sz w:val="24"/>
+        </w:rPr>
+      </w:pPr>
+    </w:p>
+    <w:p>
+      <w:pPr>
+        <w:tabs>
+          <w:tab w:val="left" w:pos="1182"/>
+        </w:tabs>
+        <w:rPr>
+          <w:sz w:val="24"/>
+        </w:rPr>
+      </w:pPr>
+    </w:p>
+    <w:p>
+      <w:pPr>
+        <w:tabs>
+          <w:tab w:val="left" w:pos="1182"/>
+        </w:tabs>
+        <w:rPr>
+          <w:sz w:val="24"/>
+        </w:rPr>
+      </w:pPr>
+    </w:p>
+    <w:p>
+      <w:pPr>
+        <w:tabs>
+          <w:tab w:val="left" w:pos="1182"/>
+        </w:tabs>
+        <w:rPr>
+          <w:sz w:val="24"/>
+        </w:rPr>
+      </w:pPr>
+    </w:p>
+    <w:p>
+      <w:pPr>
+        <w:tabs>
+          <w:tab w:val="left" w:pos="1182"/>
+        </w:tabs>
+        <w:rPr>
+          <w:sz w:val="24"/>
+        </w:rPr>
+      </w:pPr>
+    </w:p>
+    <w:p>
+      <w:pPr>
+        <w:tabs>
+          <w:tab w:val="left" w:pos="1182"/>
+        </w:tabs>
+        <w:rPr>
+          <w:sz w:val="24"/>
+        </w:rPr>
+      </w:pPr>
+    </w:p>
+    <w:p>
+      <w:pPr>
+        <w:tabs>
+          <w:tab w:val="left" w:pos="1182"/>
+        </w:tabs>
+        <w:rPr>
+          <w:sz w:val="24"/>
+        </w:rPr>
+      </w:pPr>
+    </w:p>
+    <w:p>
+      <w:pPr>
+        <w:tabs>
+          <w:tab w:val="left" w:pos="1182"/>
+        </w:tabs>
+        <w:rPr>
+          <w:sz w:val="24"/>
+        </w:rPr>
+      </w:pPr>
+    </w:p>
+    <w:p>
+      <w:pPr>
+        <w:tabs>
+          <w:tab w:val="left" w:pos="1182"/>
+        </w:tabs>
+        <w:rPr>
+          <w:sz w:val="24"/>
+        </w:rPr>
+      </w:pPr>
+      <w:bookmarkStart w:id="0" w:name="_GoBack"/>
+      <w:bookmarkEnd w:id="0"/>
+    </w:p>
+    <w:p>
+      <w:pPr>
+        <w:tabs>
+          <w:tab w:val="left" w:pos="1182"/>
+        </w:tabs>
+        <w:rPr>
+          <w:sz w:val="24"/>
+        </w:rPr>
+      </w:pPr>
+    </w:p>
+    <w:p>
+      <w:pPr>
+        <w:jc w:val="center"/>
+        <w:rPr>
+          <w:b/>
+          <w:sz w:val="24"/>
+        </w:rPr>
+      </w:pPr>
+      <w:r>
+        <w:rPr>
+          <w:b/>
+          <w:sz w:val="24"/>
+        </w:rPr>
+        <w:t>Test Task 4 (Landwirt – Analphabet)</w:t>
+      </w:r>
+    </w:p>
+    <w:p>
+      <w:pPr>
+        <w:rPr>
+          <w:b/>
+          <w:sz w:val="24"/>
+        </w:rPr>
+      </w:pPr>
+      <w:r>
+        <w:rPr>
+          <w:b/>
+          <w:sz w:val="24"/>
+        </w:rPr>
+        <w:t>Anbauempfehlung anschauen</w:t>
+      </w:r>
+    </w:p>
+    <w:p>
+      <w:pPr>
+        <w:rPr>
+          <w:sz w:val="24"/>
+        </w:rPr>
+      </w:pPr>
+      <w:r>
+        <w:rPr>
+          <w:sz w:val="24"/>
+        </w:rPr>
+        <w:t>Der Analphabet soll die Anbauempfehlungen anschauen (Auf detaillierte Beschreibung wird hier verzichtet).</w:t>
+      </w:r>
+    </w:p>
+    <w:p>
+      <w:pPr>
+        <w:jc w:val="center"/>
+        <w:rPr>
+          <w:b/>
+          <w:sz w:val="24"/>
+          <w:lang w:val="en-US"/>
+        </w:rPr>
+      </w:pPr>
+      <w:bookmarkStart w:id="1" w:name="__DdeLink__463_2092298385"/>
+      <w:bookmarkEnd w:id="1"/>
+      <w:r>
+        <w:rPr>
+          <w:b/>
+          <w:sz w:val="24"/>
+          <w:lang w:val="en-US"/>
+        </w:rPr>
+        <w:t>Data Collection Sheet – Task 4</w:t>
+      </w:r>
+    </w:p>
+    <w:p>
+      <w:pPr>
+        <w:rPr>
+          <w:b/>
+          <w:sz w:val="24"/>
+          <w:lang w:val="en-US"/>
+        </w:rPr>
+      </w:pPr>
+      <w:r>
+        <w:rPr>
+          <w:b/>
+          <w:sz w:val="24"/>
+          <w:lang w:val="en-US"/>
+        </w:rPr>
+        <w:t>Correct steps:</w:t>
+      </w:r>
+    </w:p>
+    <w:p>
+      <w:pPr>
+        <w:rPr>
+          <w:b/>
+          <w:sz w:val="24"/>
+        </w:rPr>
+      </w:pPr>
+      <w:r>
+        <w:rPr>
+          <w:sz w:val="24"/>
+        </w:rPr>
+        <w:t>Auf Listeneintrag klicken und direkt zur interaktiven Ansicht wechseln. Zur Anzeige der detaillierten Empfehlungen auf jeweilige Icons klicken.</w:t>
+      </w:r>
+    </w:p>
+    <w:tbl>
+      <w:tblPr>
+        <w:tblStyle w:val="Tabellenraster"/>
+        <w:tblW w:w="9560" w:type="dxa"/>
+        <w:tblLook w:val="04A0" w:firstRow="1" w:lastRow="0" w:firstColumn="1" w:lastColumn="0" w:noHBand="0" w:noVBand="1"/>
+      </w:tblPr>
+      <w:tblGrid>
+        <w:gridCol w:w="2551"/>
+        <w:gridCol w:w="636"/>
+        <w:gridCol w:w="567"/>
+        <w:gridCol w:w="5806"/>
+      </w:tblGrid>
+      <w:tr>
+        <w:tc>
+          <w:tcPr>
+            <w:tcW w:w="2551" w:type="dxa"/>
+            <w:shd w:val="clear" w:color="auto" w:fill="auto"/>
+            <w:tcMar>
+              <w:left w:w="108" w:type="dxa"/>
+            </w:tcMar>
+          </w:tcPr>
+          <w:p>
+            <w:pPr>
+              <w:spacing w:after="0" w:line="240" w:lineRule="auto"/>
+              <w:rPr>
+                <w:lang w:val="en-US"/>
+              </w:rPr>
+            </w:pPr>
+            <w:r>
+              <w:rPr>
+                <w:lang w:val="en-US"/>
+              </w:rPr>
+              <w:t>Correct steps</w:t>
+            </w:r>
+          </w:p>
+        </w:tc>
+        <w:tc>
+          <w:tcPr>
+            <w:tcW w:w="1203" w:type="dxa"/>
+            <w:gridSpan w:val="2"/>
+            <w:shd w:val="clear" w:color="auto" w:fill="auto"/>
+            <w:tcMar>
+              <w:left w:w="108" w:type="dxa"/>
+            </w:tcMar>
+          </w:tcPr>
+          <w:p>
+            <w:pPr>
+              <w:spacing w:after="0" w:line="240" w:lineRule="auto"/>
+              <w:rPr>
+                <w:lang w:val="en-US"/>
+              </w:rPr>
+            </w:pPr>
+            <w:r>
+              <w:rPr>
+                <w:lang w:val="en-US"/>
+              </w:rPr>
+              <w:t>Correct</w:t>
+            </w:r>
+            <w:r>
+              <w:rPr>
+                <w:lang w:val="en-US"/>
+              </w:rPr>
+              <w:t>?</w:t>
+            </w:r>
+          </w:p>
+        </w:tc>
+        <w:tc>
+          <w:tcPr>
+            <w:tcW w:w="5806" w:type="dxa"/>
+            <w:shd w:val="clear" w:color="auto" w:fill="auto"/>
+            <w:tcMar>
+              <w:left w:w="108" w:type="dxa"/>
+            </w:tcMar>
+          </w:tcPr>
+          <w:p>
+            <w:pPr>
+              <w:spacing w:after="0" w:line="240" w:lineRule="auto"/>
+              <w:rPr>
+                <w:lang w:val="en-US"/>
+              </w:rPr>
+            </w:pPr>
+            <w:r>
+              <w:rPr>
+                <w:lang w:val="en-US"/>
+              </w:rPr>
+              <w:t>Errors/Comments</w:t>
+            </w:r>
+          </w:p>
+        </w:tc>
+      </w:tr>
+      <w:tr>
+        <w:tc>
+          <w:tcPr>
+            <w:tcW w:w="2551" w:type="dxa"/>
+            <w:shd w:val="clear" w:color="auto" w:fill="auto"/>
+            <w:tcMar>
+              <w:left w:w="108" w:type="dxa"/>
+            </w:tcMar>
+          </w:tcPr>
+          <w:p>
+            <w:pPr>
+              <w:spacing w:after="0" w:line="240" w:lineRule="auto"/>
+              <w:rPr>
+                <w:lang w:val="en-US"/>
+              </w:rPr>
+            </w:pPr>
+          </w:p>
+        </w:tc>
+        <w:tc>
+          <w:tcPr>
+            <w:tcW w:w="636" w:type="dxa"/>
+            <w:shd w:val="clear" w:color="auto" w:fill="auto"/>
+            <w:tcMar>
+              <w:left w:w="108" w:type="dxa"/>
+            </w:tcMar>
+            <w:vAlign w:val="center"/>
+          </w:tcPr>
+          <w:p>
+            <w:pPr>
+              <w:spacing w:after="0" w:line="240" w:lineRule="auto"/>
+              <w:jc w:val="center"/>
+              <w:rPr>
+                <w:lang w:val="en-US"/>
+              </w:rPr>
+            </w:pPr>
+            <w:r>
+              <w:rPr>
+                <w:lang w:val="en-US"/>
+              </w:rPr>
+              <w:t>Y</w:t>
+            </w:r>
+          </w:p>
+        </w:tc>
+        <w:tc>
+          <w:tcPr>
+            <w:tcW w:w="567" w:type="dxa"/>
+            <w:shd w:val="clear" w:color="auto" w:fill="auto"/>
+            <w:tcMar>
+              <w:left w:w="108" w:type="dxa"/>
+            </w:tcMar>
+            <w:vAlign w:val="center"/>
+          </w:tcPr>
+          <w:p>
+            <w:pPr>
+              <w:spacing w:after="0" w:line="240" w:lineRule="auto"/>
+              <w:jc w:val="center"/>
+              <w:rPr>
+                <w:lang w:val="en-US"/>
+              </w:rPr>
+            </w:pPr>
+            <w:r>
+              <w:rPr>
+                <w:lang w:val="en-US"/>
+              </w:rPr>
+              <w:t>N</w:t>
+            </w:r>
+          </w:p>
+        </w:tc>
+        <w:tc>
+          <w:tcPr>
+            <w:tcW w:w="5806" w:type="dxa"/>
+            <w:shd w:val="clear" w:color="auto" w:fill="auto"/>
+            <w:tcMar>
+              <w:left w:w="108" w:type="dxa"/>
+            </w:tcMar>
+          </w:tcPr>
+          <w:p>
+            <w:pPr>
+              <w:spacing w:after="0" w:line="240" w:lineRule="auto"/>
+              <w:rPr>
+                <w:lang w:val="en-US"/>
+              </w:rPr>
+            </w:pPr>
+          </w:p>
+        </w:tc>
+      </w:tr>
+      <w:tr>
+        <w:tc>
+          <w:tcPr>
+            <w:tcW w:w="2551" w:type="dxa"/>
+            <w:shd w:val="clear" w:color="auto" w:fill="auto"/>
+            <w:tcMar>
+              <w:left w:w="108" w:type="dxa"/>
+            </w:tcMar>
+          </w:tcPr>
+          <w:p>
+            <w:pPr>
+              <w:spacing w:after="0" w:line="240" w:lineRule="auto"/>
+            </w:pPr>
+            <w:r>
+              <w:t xml:space="preserve">Auf einen Listeneintrag in der Liste </w:t>
+            </w:r>
+            <w:r>
+              <w:rPr>
+                <w:b/>
+              </w:rPr>
+              <w:t>klicken</w:t>
+            </w:r>
+          </w:p>
+        </w:tc>
+        <w:tc>
+          <w:tcPr>
+            <w:tcW w:w="636" w:type="dxa"/>
+            <w:shd w:val="clear" w:color="auto" w:fill="auto"/>
+            <w:tcMar>
+              <w:left w:w="108" w:type="dxa"/>
+            </w:tcMar>
+            <w:vAlign w:val="center"/>
+          </w:tcPr>
+          <w:p>
+            <w:pPr>
+              <w:spacing w:after="0" w:line="240" w:lineRule="auto"/>
+              <w:jc w:val="center"/>
+            </w:pPr>
+            <w:r>
+              <w:t>Y</w:t>
+            </w:r>
+          </w:p>
+        </w:tc>
+        <w:tc>
+          <w:tcPr>
+            <w:tcW w:w="567" w:type="dxa"/>
+            <w:shd w:val="clear" w:color="auto" w:fill="auto"/>
+            <w:tcMar>
+              <w:left w:w="108" w:type="dxa"/>
+            </w:tcMar>
+            <w:vAlign w:val="center"/>
+          </w:tcPr>
+          <w:p>
+            <w:pPr>
+              <w:spacing w:after="0" w:line="240" w:lineRule="auto"/>
+              <w:jc w:val="center"/>
+            </w:pPr>
+          </w:p>
+        </w:tc>
+        <w:tc>
+          <w:tcPr>
+            <w:tcW w:w="5806" w:type="dxa"/>
+            <w:shd w:val="clear" w:color="auto" w:fill="auto"/>
+            <w:tcMar>
+              <w:left w:w="108" w:type="dxa"/>
+            </w:tcMar>
+          </w:tcPr>
+          <w:p>
+            <w:pPr>
+              <w:spacing w:after="0" w:line="240" w:lineRule="auto"/>
+            </w:pPr>
+          </w:p>
+        </w:tc>
+      </w:tr>
+      <w:tr>
+        <w:tc>
+          <w:tcPr>
+            <w:tcW w:w="2551" w:type="dxa"/>
+            <w:shd w:val="clear" w:color="auto" w:fill="auto"/>
+            <w:tcMar>
+              <w:left w:w="108" w:type="dxa"/>
+            </w:tcMar>
+          </w:tcPr>
+          <w:p>
+            <w:pPr>
+              <w:spacing w:after="0" w:line="240" w:lineRule="auto"/>
+            </w:pPr>
+            <w:r>
+              <w:t>Daten interpretieren können</w:t>
+            </w:r>
+          </w:p>
+        </w:tc>
+        <w:tc>
+          <w:tcPr>
+            <w:tcW w:w="636" w:type="dxa"/>
+            <w:shd w:val="clear" w:color="auto" w:fill="auto"/>
+            <w:tcMar>
+              <w:left w:w="108" w:type="dxa"/>
+            </w:tcMar>
+            <w:vAlign w:val="center"/>
+          </w:tcPr>
+          <w:p>
+            <w:pPr>
+              <w:spacing w:after="0" w:line="240" w:lineRule="auto"/>
+              <w:jc w:val="center"/>
+            </w:pPr>
+            <w:r>
+              <w:t>Y</w:t>
+            </w:r>
+          </w:p>
+        </w:tc>
+        <w:tc>
+          <w:tcPr>
+            <w:tcW w:w="567" w:type="dxa"/>
+            <w:shd w:val="clear" w:color="auto" w:fill="auto"/>
+            <w:tcMar>
+              <w:left w:w="108" w:type="dxa"/>
+            </w:tcMar>
+            <w:vAlign w:val="center"/>
+          </w:tcPr>
+          <w:p>
+            <w:pPr>
+              <w:spacing w:after="0" w:line="240" w:lineRule="auto"/>
+              <w:jc w:val="center"/>
+            </w:pPr>
+          </w:p>
+        </w:tc>
+        <w:tc>
+          <w:tcPr>
+            <w:tcW w:w="5806" w:type="dxa"/>
+            <w:shd w:val="clear" w:color="auto" w:fill="auto"/>
+            <w:tcMar>
+              <w:left w:w="108" w:type="dxa"/>
+            </w:tcMar>
+          </w:tcPr>
+          <w:p>
+            <w:pPr>
+              <w:spacing w:after="0" w:line="240" w:lineRule="auto"/>
+            </w:pPr>
+            <w:r>
+              <w:t>Der Inhalt konnte sehr gut und schnell erkannt werden. Alle Icons wurden verstanden</w:t>
+            </w:r>
+          </w:p>
+        </w:tc>
+      </w:tr>
+      <w:tr>
+        <w:tc>
+          <w:tcPr>
+            <w:tcW w:w="2551" w:type="dxa"/>
+            <w:shd w:val="clear" w:color="auto" w:fill="auto"/>
+            <w:tcMar>
+              <w:left w:w="108" w:type="dxa"/>
+            </w:tcMar>
+          </w:tcPr>
+          <w:p>
+            <w:pPr>
+              <w:spacing w:after="0" w:line="240" w:lineRule="auto"/>
+            </w:pPr>
+            <w:r>
+              <w:t xml:space="preserve">Falls nötig, </w:t>
+            </w:r>
+            <w:proofErr w:type="spellStart"/>
+            <w:r>
+              <w:rPr>
+                <w:b/>
+              </w:rPr>
+              <w:t>Ear</w:t>
+            </w:r>
+            <w:proofErr w:type="spellEnd"/>
+            <w:r>
+              <w:rPr>
+                <w:b/>
+              </w:rPr>
+              <w:t>-Icon</w:t>
+            </w:r>
+            <w:r>
+              <w:rPr>
+                <w:b/>
+              </w:rPr>
+              <w:t xml:space="preserve"> </w:t>
+            </w:r>
+            <w:r>
+              <w:t>in der Actionbar anklicken, um die Benutzungsanleitung anzuhören</w:t>
+            </w:r>
+          </w:p>
+        </w:tc>
+        <w:tc>
+          <w:tcPr>
+            <w:tcW w:w="636" w:type="dxa"/>
+            <w:shd w:val="clear" w:color="auto" w:fill="auto"/>
+            <w:tcMar>
+              <w:left w:w="108" w:type="dxa"/>
+            </w:tcMar>
+            <w:vAlign w:val="center"/>
+          </w:tcPr>
+          <w:p>
+            <w:pPr>
+              <w:spacing w:after="0" w:line="240" w:lineRule="auto"/>
+              <w:jc w:val="center"/>
+            </w:pPr>
+            <w:r>
+              <w:t>Y</w:t>
+            </w:r>
+          </w:p>
+        </w:tc>
+        <w:tc>
+          <w:tcPr>
+            <w:tcW w:w="567" w:type="dxa"/>
+            <w:shd w:val="clear" w:color="auto" w:fill="auto"/>
+            <w:tcMar>
+              <w:left w:w="108" w:type="dxa"/>
+            </w:tcMar>
+            <w:vAlign w:val="center"/>
+          </w:tcPr>
+          <w:p>
+            <w:pPr>
+              <w:spacing w:after="0" w:line="240" w:lineRule="auto"/>
+              <w:jc w:val="center"/>
+            </w:pPr>
+          </w:p>
+        </w:tc>
+        <w:tc>
+          <w:tcPr>
+            <w:tcW w:w="5806" w:type="dxa"/>
+            <w:shd w:val="clear" w:color="auto" w:fill="auto"/>
+            <w:tcMar>
+              <w:left w:w="108" w:type="dxa"/>
+            </w:tcMar>
+          </w:tcPr>
+          <w:p>
+            <w:pPr>
+              <w:spacing w:after="0" w:line="240" w:lineRule="auto"/>
+            </w:pPr>
+            <w:r>
+              <w:t>Icon zum Anhören wurde erkannt</w:t>
+            </w:r>
+          </w:p>
+        </w:tc>
+      </w:tr>
+      <w:tr>
+        <w:tc>
+          <w:tcPr>
+            <w:tcW w:w="2551" w:type="dxa"/>
+            <w:shd w:val="clear" w:color="auto" w:fill="auto"/>
+            <w:tcMar>
+              <w:left w:w="108" w:type="dxa"/>
+            </w:tcMar>
+          </w:tcPr>
+          <w:p>
+            <w:pPr>
+              <w:spacing w:after="0" w:line="240" w:lineRule="auto"/>
+            </w:pPr>
+            <w:r>
+              <w:t>Falls nötig, auf Text klicken, um den Inhalt anzuhören</w:t>
+            </w:r>
+          </w:p>
+        </w:tc>
+        <w:tc>
+          <w:tcPr>
+            <w:tcW w:w="636" w:type="dxa"/>
+            <w:shd w:val="clear" w:color="auto" w:fill="auto"/>
+            <w:tcMar>
+              <w:left w:w="108" w:type="dxa"/>
+            </w:tcMar>
+            <w:vAlign w:val="center"/>
+          </w:tcPr>
+          <w:p>
+            <w:pPr>
+              <w:spacing w:after="0" w:line="240" w:lineRule="auto"/>
+              <w:jc w:val="center"/>
+            </w:pPr>
+          </w:p>
+        </w:tc>
+        <w:tc>
+          <w:tcPr>
+            <w:tcW w:w="567" w:type="dxa"/>
+            <w:shd w:val="clear" w:color="auto" w:fill="auto"/>
+            <w:tcMar>
+              <w:left w:w="108" w:type="dxa"/>
+            </w:tcMar>
+            <w:vAlign w:val="center"/>
+          </w:tcPr>
+          <w:p>
+            <w:pPr>
+              <w:spacing w:after="0" w:line="240" w:lineRule="auto"/>
+              <w:jc w:val="center"/>
+            </w:pPr>
+            <w:r>
+              <w:t>N</w:t>
+            </w:r>
+          </w:p>
+        </w:tc>
+        <w:tc>
+          <w:tcPr>
+            <w:tcW w:w="5806" w:type="dxa"/>
+            <w:shd w:val="clear" w:color="auto" w:fill="auto"/>
+            <w:tcMar>
+              <w:left w:w="108" w:type="dxa"/>
+            </w:tcMar>
+          </w:tcPr>
+          <w:p>
+            <w:pPr>
+              <w:spacing w:after="0" w:line="240" w:lineRule="auto"/>
+            </w:pPr>
+            <w:r>
+              <w:t xml:space="preserve">Der Text, der vertont werden kann, sollte deutlicher  dargestellt werden </w:t>
+            </w:r>
+          </w:p>
+        </w:tc>
+      </w:tr>
+      <w:tr>
+        <w:tc>
+          <w:tcPr>
+            <w:tcW w:w="2551" w:type="dxa"/>
+            <w:shd w:val="clear" w:color="auto" w:fill="auto"/>
+            <w:tcMar>
+              <w:left w:w="108" w:type="dxa"/>
+            </w:tcMar>
+          </w:tcPr>
+          <w:p>
+            <w:pPr>
+              <w:spacing w:after="0" w:line="240" w:lineRule="auto"/>
+            </w:pPr>
+            <w:r>
+              <w:t xml:space="preserve">Zur ausführlichen Info auf beiliege Icons  klicken </w:t>
+            </w:r>
+          </w:p>
+        </w:tc>
+        <w:tc>
+          <w:tcPr>
+            <w:tcW w:w="636" w:type="dxa"/>
+            <w:shd w:val="clear" w:color="auto" w:fill="auto"/>
+            <w:tcMar>
+              <w:left w:w="108" w:type="dxa"/>
+            </w:tcMar>
+            <w:vAlign w:val="center"/>
+          </w:tcPr>
+          <w:p>
+            <w:pPr>
+              <w:spacing w:after="0" w:line="240" w:lineRule="auto"/>
+              <w:jc w:val="center"/>
+            </w:pPr>
+            <w:r>
+              <w:t>Y</w:t>
+            </w:r>
+          </w:p>
+        </w:tc>
+        <w:tc>
+          <w:tcPr>
+            <w:tcW w:w="567" w:type="dxa"/>
+            <w:shd w:val="clear" w:color="auto" w:fill="auto"/>
+            <w:tcMar>
+              <w:left w:w="108" w:type="dxa"/>
+            </w:tcMar>
+            <w:vAlign w:val="center"/>
+          </w:tcPr>
+          <w:p>
+            <w:pPr>
+              <w:spacing w:after="0" w:line="240" w:lineRule="auto"/>
+              <w:jc w:val="center"/>
+            </w:pPr>
+          </w:p>
+        </w:tc>
+        <w:tc>
+          <w:tcPr>
+            <w:tcW w:w="5806" w:type="dxa"/>
+            <w:shd w:val="clear" w:color="auto" w:fill="auto"/>
+            <w:tcMar>
+              <w:left w:w="108" w:type="dxa"/>
+            </w:tcMar>
+          </w:tcPr>
+          <w:p>
+            <w:pPr>
+              <w:spacing w:after="0" w:line="240" w:lineRule="auto"/>
+            </w:pPr>
+          </w:p>
+        </w:tc>
+      </w:tr>
+    </w:tbl>
+    <w:p>
+      <w:pPr>
+        <w:tabs>
+          <w:tab w:val="left" w:pos="1182"/>
+        </w:tabs>
         <w:rPr>
           <w:sz w:val="24"/>
         </w:rPr>
@@ -3396,7 +5228,7 @@
 </file>
 
 <file path=customXml/itemProps1.xml><?xml version="1.0" encoding="utf-8"?>
-<ds:datastoreItem xmlns:ds="http://schemas.openxmlformats.org/officeDocument/2006/customXml" ds:itemID="{1D828585-AACF-4EC7-A913-CA13655B1587}">
+<ds:datastoreItem xmlns:ds="http://schemas.openxmlformats.org/officeDocument/2006/customXml" ds:itemID="{221CABBD-ADCA-4953-A212-67E2B2ED2D92}">
   <ds:schemaRefs>
     <ds:schemaRef ds:uri="http://schemas.openxmlformats.org/officeDocument/2006/bibliography"/>
   </ds:schemaRefs>

</xml_diff>